<commit_message>
Added acknowledgment, changed cover page and other minor changes
</commit_message>
<xml_diff>
--- a/Documentation/Project Report.docx
+++ b/Documentation/Project Report.docx
@@ -5,308 +5,203 @@
     <w:p>
       <w:pPr>
         <w:jc w:val="center"/>
+        <w:rPr>
+          <w:b/>
+          <w:sz w:val="32"/>
+          <w:szCs w:val="32"/>
+        </w:rPr>
       </w:pPr>
     </w:p>
     <w:p>
       <w:pPr>
         <w:jc w:val="center"/>
-      </w:pPr>
-    </w:p>
-    <w:p/>
-    <w:p>
-      <w:pPr>
-        <w:spacing w:after="0"/>
+        <w:rPr>
+          <w:b/>
+          <w:sz w:val="32"/>
+          <w:szCs w:val="32"/>
+        </w:rPr>
+      </w:pPr>
+      <w:r>
+        <w:rPr>
+          <w:b/>
+          <w:sz w:val="32"/>
+          <w:szCs w:val="32"/>
+        </w:rPr>
+        <w:t>A PROJECT REPORT</w:t>
+      </w:r>
+    </w:p>
+    <w:p>
+      <w:pPr>
         <w:jc w:val="center"/>
         <w:rPr>
-          <w:rFonts w:asciiTheme="majorHAnsi" w:hAnsiTheme="majorHAnsi"/>
-          <w:b/>
-          <w:sz w:val="90"/>
-          <w:szCs w:val="90"/>
-        </w:rPr>
-      </w:pPr>
-      <w:r>
-        <w:rPr>
-          <w:rFonts w:asciiTheme="majorHAnsi" w:hAnsiTheme="majorHAnsi"/>
-          <w:b/>
-          <w:sz w:val="90"/>
-          <w:szCs w:val="90"/>
-        </w:rPr>
-        <w:t>Monster Assault</w:t>
-      </w:r>
-    </w:p>
-    <w:p>
-      <w:pPr>
-        <w:spacing w:after="0"/>
+          <w:rFonts w:ascii="Edwardian Script ITC" w:hAnsi="Edwardian Script ITC"/>
+        </w:rPr>
+      </w:pPr>
+      <w:r>
+        <w:rPr>
+          <w:rFonts w:ascii="Edwardian Script ITC" w:hAnsi="Edwardian Script ITC"/>
+        </w:rPr>
+        <w:t>ON</w:t>
+      </w:r>
+    </w:p>
+    <w:p>
+      <w:pPr>
         <w:jc w:val="center"/>
         <w:rPr>
           <w:b/>
-          <w:sz w:val="32"/>
-          <w:szCs w:val="90"/>
-        </w:rPr>
-      </w:pPr>
-    </w:p>
-    <w:p>
-      <w:pPr>
-        <w:spacing w:after="0"/>
+        </w:rPr>
+      </w:pPr>
+      <w:r>
+        <w:rPr>
+          <w:b/>
+          <w:bCs/>
+          <w:sz w:val="28"/>
+        </w:rPr>
+        <w:t>“</w:t>
+      </w:r>
+      <w:r>
+        <w:rPr>
+          <w:rFonts w:ascii="Imprint MT Shadow" w:hAnsi="Imprint MT Shadow"/>
+          <w:b/>
+          <w:bCs/>
+          <w:sz w:val="28"/>
+          <w:szCs w:val="28"/>
+        </w:rPr>
+        <w:t>MONSTER ASSAULT</w:t>
+      </w:r>
+      <w:r>
+        <w:rPr>
+          <w:rFonts w:ascii="Imprint MT Shadow" w:hAnsi="Imprint MT Shadow"/>
+          <w:b/>
+          <w:bCs/>
+          <w:sz w:val="28"/>
+          <w:szCs w:val="28"/>
+        </w:rPr>
+        <w:t>”</w:t>
+      </w:r>
+    </w:p>
+    <w:p>
+      <w:pPr>
         <w:jc w:val="center"/>
         <w:rPr>
-          <w:rFonts w:asciiTheme="majorHAnsi" w:hAnsiTheme="majorHAnsi"/>
-          <w:b/>
-          <w:sz w:val="48"/>
-          <w:szCs w:val="90"/>
-        </w:rPr>
-      </w:pPr>
-      <w:r>
-        <w:rPr>
-          <w:rFonts w:asciiTheme="majorHAnsi" w:hAnsiTheme="majorHAnsi"/>
-          <w:b/>
-          <w:sz w:val="48"/>
-          <w:szCs w:val="90"/>
-        </w:rPr>
-        <w:t>Project Report</w:t>
-      </w:r>
-    </w:p>
-    <w:p>
-      <w:pPr>
-        <w:spacing w:after="0" w:line="240" w:lineRule="auto"/>
+          <w:b/>
+          <w:sz w:val="28"/>
+          <w:szCs w:val="28"/>
+        </w:rPr>
+      </w:pPr>
+      <w:r>
+        <w:rPr>
+          <w:b/>
+          <w:sz w:val="28"/>
+          <w:szCs w:val="28"/>
+        </w:rPr>
+        <w:t>Submitted in partial fulfilment of the requirements for the award of the Degree of</w:t>
+      </w:r>
+    </w:p>
+    <w:p>
+      <w:pPr>
+        <w:spacing w:line="240" w:lineRule="auto"/>
         <w:jc w:val="center"/>
         <w:rPr>
-          <w:b/>
-          <w:sz w:val="36"/>
-          <w:szCs w:val="90"/>
-        </w:rPr>
-      </w:pPr>
-    </w:p>
-    <w:p>
-      <w:pPr>
-        <w:spacing w:after="0"/>
+          <w:rFonts w:ascii="Adobe Ming Std L" w:eastAsia="Adobe Ming Std L" w:hAnsi="Adobe Ming Std L" w:cs="Aharoni"/>
+          <w:sz w:val="28"/>
+          <w:szCs w:val="28"/>
+        </w:rPr>
+      </w:pPr>
+      <w:r>
+        <w:rPr>
+          <w:rFonts w:ascii="Adobe Ming Std L" w:eastAsia="Adobe Ming Std L" w:hAnsi="Adobe Ming Std L" w:cs="Aharoni"/>
+          <w:sz w:val="28"/>
+          <w:szCs w:val="28"/>
+        </w:rPr>
+        <w:t>Bachelor of Technology</w:t>
+      </w:r>
+    </w:p>
+    <w:p>
+      <w:pPr>
+        <w:spacing w:line="240" w:lineRule="auto"/>
         <w:jc w:val="center"/>
         <w:rPr>
-          <w:b/>
-          <w:sz w:val="48"/>
-          <w:szCs w:val="90"/>
-        </w:rPr>
-      </w:pPr>
-      <w:r>
-        <w:rPr>
-          <w:b/>
-          <w:noProof/>
-          <w:sz w:val="48"/>
-          <w:szCs w:val="90"/>
-          <w:lang w:eastAsia="en-IN"/>
-        </w:rPr>
-        <w:drawing>
-          <wp:inline distT="0" distB="0" distL="0" distR="0">
-            <wp:extent cx="1686474" cy="1280056"/>
-            <wp:effectExtent l="0" t="0" r="0" b="0"/>
-            <wp:docPr id="3" name="Picture 3"/>
-            <wp:cNvGraphicFramePr>
-              <a:graphicFrameLocks xmlns:a="http://schemas.openxmlformats.org/drawingml/2006/main" noChangeAspect="1"/>
-            </wp:cNvGraphicFramePr>
-            <a:graphic xmlns:a="http://schemas.openxmlformats.org/drawingml/2006/main">
-              <a:graphicData uri="http://schemas.openxmlformats.org/drawingml/2006/picture">
-                <pic:pic xmlns:pic="http://schemas.openxmlformats.org/drawingml/2006/picture">
-                  <pic:nvPicPr>
-                    <pic:cNvPr id="0" name="kiittttt.png"/>
-                    <pic:cNvPicPr/>
-                  </pic:nvPicPr>
-                  <pic:blipFill>
-                    <a:blip r:embed="rId9" cstate="print">
-                      <a:extLst>
-                        <a:ext uri="{28A0092B-C50C-407E-A947-70E740481C1C}">
-                          <a14:useLocalDpi xmlns:a14="http://schemas.microsoft.com/office/drawing/2010/main" val="0"/>
-                        </a:ext>
-                      </a:extLst>
-                    </a:blip>
-                    <a:stretch>
-                      <a:fillRect/>
-                    </a:stretch>
-                  </pic:blipFill>
-                  <pic:spPr>
-                    <a:xfrm>
-                      <a:off x="0" y="0"/>
-                      <a:ext cx="1688497" cy="1281591"/>
-                    </a:xfrm>
-                    <a:prstGeom prst="rect">
-                      <a:avLst/>
-                    </a:prstGeom>
-                  </pic:spPr>
-                </pic:pic>
-              </a:graphicData>
-            </a:graphic>
-          </wp:inline>
-        </w:drawing>
-      </w:r>
-    </w:p>
-    <w:p>
-      <w:pPr>
-        <w:spacing w:after="0" w:line="240" w:lineRule="auto"/>
+          <w:rFonts w:ascii="Adobe Ming Std L" w:eastAsia="Adobe Ming Std L" w:hAnsi="Adobe Ming Std L" w:cs="Aharoni"/>
+          <w:sz w:val="28"/>
+          <w:szCs w:val="28"/>
+        </w:rPr>
+      </w:pPr>
+      <w:r>
+        <w:rPr>
+          <w:rFonts w:ascii="Adobe Ming Std L" w:eastAsia="Adobe Ming Std L" w:hAnsi="Adobe Ming Std L" w:cs="Aharoni"/>
+          <w:sz w:val="28"/>
+          <w:szCs w:val="28"/>
+        </w:rPr>
+        <w:t>In</w:t>
+      </w:r>
+    </w:p>
+    <w:p>
+      <w:pPr>
+        <w:spacing w:line="240" w:lineRule="auto"/>
         <w:jc w:val="center"/>
         <w:rPr>
-          <w:b/>
-          <w:sz w:val="28"/>
-          <w:szCs w:val="90"/>
-        </w:rPr>
-      </w:pPr>
-    </w:p>
-    <w:p>
-      <w:pPr>
-        <w:spacing w:after="0" w:line="240" w:lineRule="auto"/>
+          <w:rFonts w:ascii="Adobe Ming Std L" w:eastAsia="Adobe Ming Std L" w:hAnsi="Adobe Ming Std L" w:cs="Aharoni"/>
+          <w:sz w:val="28"/>
+          <w:szCs w:val="28"/>
+        </w:rPr>
+      </w:pPr>
+      <w:r>
+        <w:rPr>
+          <w:rFonts w:ascii="Adobe Ming Std L" w:eastAsia="Adobe Ming Std L" w:hAnsi="Adobe Ming Std L" w:cs="Aharoni"/>
+          <w:sz w:val="28"/>
+          <w:szCs w:val="28"/>
+        </w:rPr>
+        <w:t xml:space="preserve">Computer Science &amp; Engineering </w:t>
+      </w:r>
+    </w:p>
+    <w:p>
+      <w:pPr>
         <w:jc w:val="center"/>
         <w:rPr>
-          <w:b/>
-          <w:sz w:val="48"/>
-          <w:szCs w:val="90"/>
-        </w:rPr>
-      </w:pPr>
-      <w:r>
-        <w:rPr>
-          <w:b/>
-          <w:sz w:val="48"/>
-          <w:szCs w:val="90"/>
-        </w:rPr>
-        <w:t>KIIT University</w:t>
-      </w:r>
-    </w:p>
-    <w:p>
-      <w:pPr>
-        <w:spacing w:after="0" w:line="240" w:lineRule="auto"/>
+          <w:rFonts w:ascii="Script MT Bold" w:hAnsi="Script MT Bold"/>
+          <w:b/>
+          <w:i/>
+        </w:rPr>
+      </w:pPr>
+    </w:p>
+    <w:p>
+      <w:pPr>
         <w:jc w:val="center"/>
         <w:rPr>
-          <w:b/>
-          <w:sz w:val="36"/>
-          <w:szCs w:val="90"/>
-        </w:rPr>
-      </w:pPr>
-      <w:r>
-        <w:rPr>
-          <w:b/>
-          <w:sz w:val="36"/>
-          <w:szCs w:val="90"/>
-        </w:rPr>
-        <w:t>Bhubaneswar</w:t>
-      </w:r>
-    </w:p>
-    <w:p>
-      <w:pPr>
-        <w:spacing w:after="0" w:line="240" w:lineRule="auto"/>
+          <w:rFonts w:ascii="Script MT Bold" w:hAnsi="Script MT Bold"/>
+          <w:b/>
+          <w:i/>
+        </w:rPr>
+      </w:pPr>
+      <w:r>
+        <w:rPr>
+          <w:rFonts w:ascii="Script MT Bold" w:hAnsi="Script MT Bold"/>
+          <w:b/>
+          <w:i/>
+        </w:rPr>
+        <w:t>Submitted by</w:t>
+      </w:r>
+      <w:r>
+        <w:rPr>
+          <w:rFonts w:ascii="Script MT Bold" w:hAnsi="Script MT Bold"/>
+          <w:b/>
+          <w:i/>
+        </w:rPr>
+        <w:t xml:space="preserve"> </w:t>
+      </w:r>
+    </w:p>
+    <w:p>
+      <w:pPr>
         <w:jc w:val="center"/>
-        <w:rPr>
-          <w:b/>
-          <w:sz w:val="24"/>
-          <w:szCs w:val="90"/>
-        </w:rPr>
-      </w:pPr>
-    </w:p>
-    <w:p>
-      <w:pPr>
-        <w:spacing w:after="0" w:line="240" w:lineRule="auto"/>
+      </w:pPr>
+    </w:p>
+    <w:p>
+      <w:pPr>
         <w:jc w:val="center"/>
-        <w:rPr>
-          <w:b/>
-          <w:sz w:val="24"/>
-          <w:szCs w:val="90"/>
-        </w:rPr>
-      </w:pPr>
-    </w:p>
-    <w:p>
-      <w:pPr>
-        <w:spacing w:after="0" w:line="240" w:lineRule="auto"/>
-        <w:jc w:val="center"/>
-        <w:rPr>
-          <w:b/>
-          <w:sz w:val="24"/>
-          <w:szCs w:val="90"/>
-        </w:rPr>
-      </w:pPr>
-    </w:p>
-    <w:p>
-      <w:pPr>
-        <w:spacing w:after="0" w:line="240" w:lineRule="auto"/>
-        <w:jc w:val="center"/>
-        <w:rPr>
-          <w:b/>
-          <w:sz w:val="24"/>
-          <w:szCs w:val="90"/>
-        </w:rPr>
-      </w:pPr>
-    </w:p>
-    <w:p>
-      <w:pPr>
-        <w:spacing w:after="0" w:line="240" w:lineRule="auto"/>
-        <w:jc w:val="center"/>
-        <w:rPr>
-          <w:b/>
-          <w:sz w:val="24"/>
-          <w:szCs w:val="90"/>
-        </w:rPr>
-      </w:pPr>
-    </w:p>
-    <w:p>
-      <w:pPr>
-        <w:spacing w:after="0" w:line="240" w:lineRule="auto"/>
-        <w:jc w:val="center"/>
-        <w:rPr>
-          <w:b/>
-          <w:sz w:val="24"/>
-          <w:szCs w:val="90"/>
-        </w:rPr>
-      </w:pPr>
-    </w:p>
-    <w:p>
-      <w:pPr>
-        <w:spacing w:after="0" w:line="240" w:lineRule="auto"/>
-        <w:jc w:val="center"/>
-        <w:rPr>
-          <w:b/>
-          <w:sz w:val="24"/>
-          <w:szCs w:val="90"/>
-        </w:rPr>
-      </w:pPr>
-      <w:bookmarkStart w:id="0" w:name="_GoBack"/>
-      <w:bookmarkEnd w:id="0"/>
-    </w:p>
-    <w:p>
-      <w:pPr>
-        <w:spacing w:after="0" w:line="240" w:lineRule="auto"/>
-        <w:jc w:val="center"/>
-        <w:rPr>
-          <w:b/>
-          <w:sz w:val="32"/>
-          <w:szCs w:val="90"/>
-        </w:rPr>
-      </w:pPr>
-      <w:r>
-        <w:rPr>
-          <w:b/>
-          <w:sz w:val="32"/>
-          <w:szCs w:val="90"/>
-        </w:rPr>
-        <w:t>Team Members</w:t>
-      </w:r>
-    </w:p>
-    <w:p>
-      <w:pPr>
-        <w:spacing w:after="0" w:line="240" w:lineRule="auto"/>
-        <w:jc w:val="center"/>
-        <w:rPr>
-          <w:b/>
-          <w:sz w:val="20"/>
-          <w:szCs w:val="90"/>
-        </w:rPr>
-      </w:pPr>
-    </w:p>
-    <w:p>
-      <w:pPr>
-        <w:spacing w:after="0" w:line="240" w:lineRule="auto"/>
-        <w:jc w:val="center"/>
-        <w:rPr>
-          <w:sz w:val="28"/>
-          <w:szCs w:val="90"/>
-        </w:rPr>
         <w:sectPr>
-          <w:headerReference w:type="default" r:id="rId10"/>
-          <w:footerReference w:type="default" r:id="rId11"/>
+          <w:headerReference w:type="default" r:id="rId9"/>
+          <w:footerReference w:type="default" r:id="rId10"/>
           <w:pgSz w:w="11906" w:h="16838"/>
           <w:pgMar w:top="851" w:right="1133" w:bottom="851" w:left="1276" w:header="708" w:footer="708" w:gutter="0"/>
           <w:cols w:space="708"/>
@@ -317,154 +212,96 @@
     </w:p>
     <w:p>
       <w:pPr>
-        <w:spacing w:after="0" w:line="240" w:lineRule="auto"/>
+        <w:spacing w:after="0"/>
         <w:jc w:val="center"/>
         <w:rPr>
-          <w:sz w:val="28"/>
-          <w:szCs w:val="90"/>
-        </w:rPr>
-      </w:pPr>
-      <w:proofErr w:type="spellStart"/>
-      <w:r>
-        <w:rPr>
-          <w:sz w:val="28"/>
-          <w:szCs w:val="90"/>
+          <w:b/>
+        </w:rPr>
+      </w:pPr>
+      <w:r>
+        <w:rPr>
+          <w:b/>
         </w:rPr>
         <w:lastRenderedPageBreak/>
-        <w:t>Mayank</w:t>
-      </w:r>
-      <w:proofErr w:type="spellEnd"/>
-      <w:r>
-        <w:rPr>
-          <w:sz w:val="28"/>
-          <w:szCs w:val="90"/>
-        </w:rPr>
-        <w:t xml:space="preserve"> K. </w:t>
-      </w:r>
-      <w:proofErr w:type="spellStart"/>
-      <w:r>
-        <w:rPr>
-          <w:sz w:val="28"/>
-          <w:szCs w:val="90"/>
-        </w:rPr>
-        <w:t>Rastogi</w:t>
-      </w:r>
-      <w:proofErr w:type="spellEnd"/>
-    </w:p>
-    <w:p>
-      <w:pPr>
-        <w:spacing w:after="0" w:line="240" w:lineRule="auto"/>
+        <w:t>MAYANK K RASTOGI</w:t>
+      </w:r>
+    </w:p>
+    <w:p>
+      <w:pPr>
+        <w:spacing w:after="0"/>
         <w:jc w:val="center"/>
         <w:rPr>
-          <w:sz w:val="28"/>
-          <w:szCs w:val="90"/>
-        </w:rPr>
-      </w:pPr>
-      <w:r>
-        <w:rPr>
-          <w:sz w:val="28"/>
-          <w:szCs w:val="90"/>
+          <w:b/>
+        </w:rPr>
+      </w:pPr>
+      <w:r>
+        <w:rPr>
+          <w:b/>
         </w:rPr>
         <w:t>(1005083)</w:t>
       </w:r>
     </w:p>
     <w:p>
       <w:pPr>
-        <w:spacing w:after="0" w:line="240" w:lineRule="auto"/>
+        <w:spacing w:after="0"/>
         <w:jc w:val="center"/>
         <w:rPr>
-          <w:sz w:val="28"/>
-          <w:szCs w:val="90"/>
-        </w:rPr>
-      </w:pPr>
-      <w:proofErr w:type="spellStart"/>
-      <w:r>
-        <w:rPr>
-          <w:sz w:val="28"/>
-          <w:szCs w:val="90"/>
+          <w:b/>
+        </w:rPr>
+      </w:pPr>
+      <w:r>
+        <w:rPr>
+          <w:b/>
         </w:rPr>
         <w:lastRenderedPageBreak/>
-        <w:t>Arshya</w:t>
-      </w:r>
-      <w:proofErr w:type="spellEnd"/>
-      <w:r>
-        <w:rPr>
-          <w:sz w:val="28"/>
-          <w:szCs w:val="90"/>
-        </w:rPr>
-        <w:t xml:space="preserve"> </w:t>
-      </w:r>
-      <w:proofErr w:type="spellStart"/>
-      <w:r>
-        <w:rPr>
-          <w:sz w:val="28"/>
-          <w:szCs w:val="90"/>
-        </w:rPr>
-        <w:t>Pany</w:t>
-      </w:r>
-      <w:proofErr w:type="spellEnd"/>
-    </w:p>
-    <w:p>
-      <w:pPr>
-        <w:spacing w:after="0" w:line="240" w:lineRule="auto"/>
+        <w:t>ARSHYA PANY</w:t>
+      </w:r>
+    </w:p>
+    <w:p>
+      <w:pPr>
+        <w:spacing w:after="0"/>
         <w:jc w:val="center"/>
         <w:rPr>
-          <w:sz w:val="28"/>
-          <w:szCs w:val="90"/>
-        </w:rPr>
-      </w:pPr>
-      <w:r>
-        <w:rPr>
-          <w:sz w:val="28"/>
-          <w:szCs w:val="90"/>
+          <w:b/>
+        </w:rPr>
+      </w:pPr>
+      <w:r>
+        <w:rPr>
+          <w:b/>
         </w:rPr>
         <w:t>(1005032)</w:t>
       </w:r>
     </w:p>
     <w:p>
       <w:pPr>
-        <w:spacing w:after="0" w:line="240" w:lineRule="auto"/>
+        <w:spacing w:after="0"/>
         <w:jc w:val="center"/>
         <w:rPr>
-          <w:sz w:val="28"/>
-          <w:szCs w:val="90"/>
-        </w:rPr>
-      </w:pPr>
-      <w:proofErr w:type="spellStart"/>
-      <w:r>
-        <w:rPr>
-          <w:sz w:val="28"/>
-          <w:szCs w:val="90"/>
+          <w:b/>
+        </w:rPr>
+      </w:pPr>
+      <w:r>
+        <w:rPr>
+          <w:b/>
         </w:rPr>
         <w:lastRenderedPageBreak/>
-        <w:t>Shilpi</w:t>
-      </w:r>
-      <w:proofErr w:type="spellEnd"/>
-      <w:r>
-        <w:rPr>
-          <w:sz w:val="28"/>
-          <w:szCs w:val="90"/>
-        </w:rPr>
-        <w:t xml:space="preserve"> </w:t>
-      </w:r>
-      <w:proofErr w:type="spellStart"/>
-      <w:r>
-        <w:rPr>
-          <w:sz w:val="28"/>
-          <w:szCs w:val="90"/>
-        </w:rPr>
-        <w:t>Kumari</w:t>
-      </w:r>
-      <w:proofErr w:type="spellEnd"/>
-    </w:p>
-    <w:p>
-      <w:pPr>
-        <w:spacing w:after="0" w:line="240" w:lineRule="auto"/>
+        <w:t>SHILPI KUMARI</w:t>
+      </w:r>
+    </w:p>
+    <w:p>
+      <w:pPr>
+        <w:spacing w:after="0"/>
         <w:jc w:val="center"/>
-        <w:rPr>
-          <w:sz w:val="28"/>
-          <w:szCs w:val="90"/>
-        </w:rPr>
+      </w:pPr>
+      <w:r>
+        <w:rPr>
+          <w:b/>
+        </w:rPr>
+        <w:t>(1005274)</w:t>
+      </w:r>
+    </w:p>
+    <w:p>
+      <w:pPr>
         <w:sectPr>
           <w:type w:val="continuous"/>
           <w:pgSz w:w="11906" w:h="16838"/>
@@ -474,159 +311,235 @@
           <w:docGrid w:linePitch="360"/>
         </w:sectPr>
       </w:pPr>
-      <w:r>
-        <w:rPr>
-          <w:sz w:val="28"/>
-          <w:szCs w:val="90"/>
-        </w:rPr>
-        <w:t>(1005274)</w:t>
-      </w:r>
-    </w:p>
-    <w:p>
-      <w:pPr>
-        <w:spacing w:after="0" w:line="240" w:lineRule="auto"/>
+    </w:p>
+    <w:p/>
+    <w:p>
+      <w:pPr>
         <w:jc w:val="center"/>
         <w:rPr>
-          <w:sz w:val="28"/>
-          <w:szCs w:val="90"/>
-        </w:rPr>
-      </w:pPr>
-    </w:p>
-    <w:p>
-      <w:pPr>
-        <w:spacing w:after="0" w:line="240" w:lineRule="auto"/>
+          <w:rFonts w:ascii="Script MT Bold" w:hAnsi="Script MT Bold"/>
+          <w:b/>
+          <w:bCs/>
+          <w:i/>
+          <w:iCs/>
+        </w:rPr>
+      </w:pPr>
+    </w:p>
+    <w:p>
+      <w:pPr>
         <w:jc w:val="center"/>
         <w:rPr>
-          <w:sz w:val="28"/>
-          <w:szCs w:val="90"/>
-        </w:rPr>
-      </w:pPr>
-    </w:p>
-    <w:p>
-      <w:pPr>
-        <w:spacing w:after="0" w:line="240" w:lineRule="auto"/>
+          <w:b/>
+          <w:bCs/>
+        </w:rPr>
+      </w:pPr>
+      <w:r>
+        <w:rPr>
+          <w:rFonts w:ascii="Script MT Bold" w:hAnsi="Script MT Bold"/>
+          <w:b/>
+          <w:bCs/>
+          <w:i/>
+          <w:iCs/>
+        </w:rPr>
+        <w:t>Under the guidance of</w:t>
+      </w:r>
+    </w:p>
+    <w:p>
+      <w:pPr>
         <w:jc w:val="center"/>
         <w:rPr>
-          <w:b/>
+          <w:rFonts w:ascii="Algerian" w:hAnsi="Algerian"/>
           <w:sz w:val="32"/>
-          <w:szCs w:val="90"/>
-        </w:rPr>
-      </w:pPr>
-      <w:r>
-        <w:rPr>
-          <w:b/>
+        </w:rPr>
+      </w:pPr>
+      <w:r>
+        <w:rPr>
+          <w:rFonts w:ascii="Algerian" w:hAnsi="Algerian"/>
+          <w:b/>
+          <w:bCs/>
+        </w:rPr>
+        <w:t>MR. Lalit Kumar Vashishtha</w:t>
+      </w:r>
+      <w:r>
+        <w:rPr>
+          <w:rFonts w:ascii="Algerian" w:hAnsi="Algerian"/>
           <w:sz w:val="32"/>
-          <w:szCs w:val="90"/>
-        </w:rPr>
-        <w:t>Project Guide</w:t>
-      </w:r>
-    </w:p>
-    <w:p>
-      <w:pPr>
-        <w:spacing w:after="0" w:line="240" w:lineRule="auto"/>
+        </w:rPr>
+        <w:t xml:space="preserve"> </w:t>
+      </w:r>
+    </w:p>
+    <w:p>
+      <w:pPr>
+        <w:spacing w:line="240" w:lineRule="auto"/>
         <w:jc w:val="center"/>
         <w:rPr>
-          <w:sz w:val="20"/>
-        </w:rPr>
-      </w:pPr>
-    </w:p>
-    <w:p>
-      <w:pPr>
-        <w:spacing w:after="0" w:line="240" w:lineRule="auto"/>
+          <w:bCs/>
+        </w:rPr>
+      </w:pPr>
+      <w:r>
+        <w:rPr>
+          <w:bCs/>
+        </w:rPr>
+        <w:t>Ass</w:t>
+      </w:r>
+      <w:r>
+        <w:rPr>
+          <w:bCs/>
+        </w:rPr>
+        <w:t>is</w:t>
+      </w:r>
+      <w:r>
+        <w:rPr>
+          <w:bCs/>
+        </w:rPr>
+        <w:t>t</w:t>
+      </w:r>
+      <w:r>
+        <w:rPr>
+          <w:bCs/>
+        </w:rPr>
+        <w:t>ant</w:t>
+      </w:r>
+      <w:r>
+        <w:rPr>
+          <w:bCs/>
+        </w:rPr>
+        <w:t xml:space="preserve"> Professor</w:t>
+      </w:r>
+    </w:p>
+    <w:p>
+      <w:pPr>
+        <w:spacing w:line="240" w:lineRule="auto"/>
         <w:jc w:val="center"/>
         <w:rPr>
-          <w:sz w:val="28"/>
+          <w:bCs/>
+        </w:rPr>
+      </w:pPr>
+      <w:r>
+        <w:rPr>
+          <w:bCs/>
+        </w:rPr>
+        <w:t>School of Computer Engineering</w:t>
+      </w:r>
+      <w:r>
+        <w:rPr>
+          <w:b/>
+        </w:rPr>
+        <w:t xml:space="preserve">         </w:t>
+      </w:r>
+    </w:p>
+    <w:p>
+      <w:pPr>
+        <w:jc w:val="center"/>
+      </w:pPr>
+      <w:r>
+        <w:rPr>
+          <w:noProof/>
+          <w:lang w:eastAsia="en-IN"/>
+        </w:rPr>
+        <w:drawing>
+          <wp:inline distT="0" distB="0" distL="0" distR="0" wp14:anchorId="2FA5F6AF" wp14:editId="0CF56F52">
+            <wp:extent cx="1139825" cy="795655"/>
+            <wp:effectExtent l="19050" t="0" r="3175" b="0"/>
+            <wp:docPr id="24" name="Picture 14"/>
+            <wp:cNvGraphicFramePr>
+              <a:graphicFrameLocks xmlns:a="http://schemas.openxmlformats.org/drawingml/2006/main" noChangeAspect="1"/>
+            </wp:cNvGraphicFramePr>
+            <a:graphic xmlns:a="http://schemas.openxmlformats.org/drawingml/2006/main">
+              <a:graphicData uri="http://schemas.openxmlformats.org/drawingml/2006/picture">
+                <pic:pic xmlns:pic="http://schemas.openxmlformats.org/drawingml/2006/picture">
+                  <pic:nvPicPr>
+                    <pic:cNvPr id="0" name="Picture 14"/>
+                    <pic:cNvPicPr>
+                      <a:picLocks noChangeAspect="1" noChangeArrowheads="1"/>
+                    </pic:cNvPicPr>
+                  </pic:nvPicPr>
+                  <pic:blipFill>
+                    <a:blip r:embed="rId11"/>
+                    <a:srcRect/>
+                    <a:stretch>
+                      <a:fillRect/>
+                    </a:stretch>
+                  </pic:blipFill>
+                  <pic:spPr bwMode="auto">
+                    <a:xfrm>
+                      <a:off x="0" y="0"/>
+                      <a:ext cx="1139825" cy="795655"/>
+                    </a:xfrm>
+                    <a:prstGeom prst="rect">
+                      <a:avLst/>
+                    </a:prstGeom>
+                    <a:noFill/>
+                    <a:ln w="9525">
+                      <a:noFill/>
+                      <a:miter lim="800000"/>
+                      <a:headEnd/>
+                      <a:tailEnd/>
+                    </a:ln>
+                  </pic:spPr>
+                </pic:pic>
+              </a:graphicData>
+            </a:graphic>
+          </wp:inline>
+        </w:drawing>
+      </w:r>
+      <w:r>
+        <w:t>__________________________________________________________________________________</w:t>
+      </w:r>
+    </w:p>
+    <w:p>
+      <w:pPr>
+        <w:jc w:val="center"/>
+        <w:rPr>
+          <w:b/>
+        </w:rPr>
+      </w:pPr>
+      <w:r>
+        <w:rPr>
+          <w:b/>
+        </w:rPr>
+        <w:t>SCHOOL OF COMPUTER ENGINEERING</w:t>
+      </w:r>
+    </w:p>
+    <w:p>
+      <w:pPr>
+        <w:jc w:val="center"/>
+        <w:rPr>
+          <w:b/>
+        </w:rPr>
+      </w:pPr>
+      <w:r>
+        <w:rPr>
+          <w:rFonts w:ascii="Castellar" w:hAnsi="Castellar"/>
+          <w:b/>
+          <w:sz w:val="32"/>
           <w:szCs w:val="32"/>
         </w:rPr>
-      </w:pPr>
-      <w:proofErr w:type="spellStart"/>
-      <w:r>
-        <w:rPr>
-          <w:sz w:val="28"/>
-          <w:szCs w:val="32"/>
-        </w:rPr>
-        <w:t>Mr.</w:t>
-      </w:r>
-      <w:proofErr w:type="spellEnd"/>
-      <w:r>
-        <w:rPr>
-          <w:sz w:val="28"/>
-          <w:szCs w:val="32"/>
-        </w:rPr>
-        <w:t xml:space="preserve"> </w:t>
-      </w:r>
-      <w:proofErr w:type="spellStart"/>
-      <w:r>
-        <w:rPr>
-          <w:sz w:val="28"/>
-          <w:szCs w:val="32"/>
-        </w:rPr>
-        <w:t>Lalit</w:t>
-      </w:r>
-      <w:proofErr w:type="spellEnd"/>
-      <w:r>
-        <w:rPr>
-          <w:sz w:val="28"/>
-          <w:szCs w:val="32"/>
-        </w:rPr>
-        <w:t xml:space="preserve"> Kumar </w:t>
-      </w:r>
-      <w:proofErr w:type="spellStart"/>
-      <w:r>
-        <w:rPr>
-          <w:sz w:val="28"/>
-          <w:szCs w:val="32"/>
-        </w:rPr>
-        <w:t>Vashishtha</w:t>
-      </w:r>
-      <w:proofErr w:type="spellEnd"/>
-    </w:p>
-    <w:p>
-      <w:pPr>
-        <w:spacing w:after="0" w:line="240" w:lineRule="auto"/>
+        <w:t>KIIT UNIVERSITY</w:t>
+      </w:r>
+    </w:p>
+    <w:p>
+      <w:pPr>
+        <w:pStyle w:val="BodyText"/>
+        <w:ind w:left="360" w:hanging="180"/>
         <w:jc w:val="center"/>
         <w:rPr>
-          <w:szCs w:val="32"/>
-        </w:rPr>
-      </w:pPr>
-      <w:r>
-        <w:rPr>
-          <w:szCs w:val="32"/>
-        </w:rPr>
-        <w:t>Ass</w:t>
-      </w:r>
-      <w:r>
-        <w:rPr>
-          <w:szCs w:val="32"/>
-        </w:rPr>
-        <w:t>istant</w:t>
-      </w:r>
-      <w:r>
-        <w:rPr>
-          <w:szCs w:val="32"/>
-        </w:rPr>
-        <w:t xml:space="preserve"> Professor</w:t>
-      </w:r>
-    </w:p>
-    <w:p>
-      <w:pPr>
-        <w:spacing w:after="0" w:line="240" w:lineRule="auto"/>
-        <w:jc w:val="center"/>
-        <w:rPr>
-          <w:szCs w:val="32"/>
-        </w:rPr>
-      </w:pPr>
-      <w:r>
-        <w:rPr>
-          <w:szCs w:val="32"/>
-        </w:rPr>
-        <w:t>School of Computer Enginee</w:t>
-      </w:r>
-      <w:r>
-        <w:rPr>
-          <w:szCs w:val="32"/>
-        </w:rPr>
-        <w:t>ring</w:t>
+          <w:b/>
+        </w:rPr>
+      </w:pPr>
+      <w:r>
+        <w:rPr>
+          <w:b/>
+        </w:rPr>
+        <w:t>BHUBANESWAR-24</w:t>
+      </w:r>
+    </w:p>
+    <w:p>
+      <w:pPr>
+        <w:pStyle w:val="BodyText"/>
+      </w:pPr>
+      <w:r>
+        <w:t>___________________________________________________________________</w:t>
       </w:r>
     </w:p>
     <w:p>
@@ -659,7 +572,7 @@
             <v:path gradientshapeok="t" o:connecttype="rect"/>
           </v:shapetype>
           <v:shape id="Text Box 4" o:spid="_x0000_s1026" type="#_x0000_t202" style="position:absolute;left:0;text-align:left;margin-left:0;margin-top:0;width:2in;height:2in;z-index:251659264;visibility:visible;mso-wrap-style:none;mso-position-horizontal:center" o:gfxdata="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" filled="f" stroked="f">
-            <v:textbox style="mso-fit-shape-to-text:t">
+            <v:textbox style="mso-next-textbox:#Text Box 4;mso-fit-shape-to-text:t">
               <w:txbxContent>
                 <w:p>
                   <w:pPr>
@@ -792,7 +705,7 @@
           <w:lang w:eastAsia="en-IN"/>
         </w:rPr>
         <w:drawing>
-          <wp:inline distT="0" distB="0" distL="0" distR="0" wp14:anchorId="65CBBFE7" wp14:editId="548DECAA">
+          <wp:inline distT="0" distB="0" distL="0" distR="0" wp14:anchorId="3EBC44CD" wp14:editId="57A84629">
             <wp:extent cx="1381125" cy="962025"/>
             <wp:effectExtent l="0" t="0" r="9525" b="9525"/>
             <wp:docPr id="2" name="Picture 2"/>
@@ -809,7 +722,7 @@
                     </pic:cNvPicPr>
                   </pic:nvPicPr>
                   <pic:blipFill>
-                    <a:blip r:embed="rId12" cstate="print">
+                    <a:blip r:embed="rId11" cstate="print">
                       <a:extLst>
                         <a:ext uri="{28A0092B-C50C-407E-A947-70E740481C1C}">
                           <a14:useLocalDpi xmlns:a14="http://schemas.microsoft.com/office/drawing/2010/main" val="0"/>
@@ -907,44 +820,43 @@
           <w:sz w:val="24"/>
           <w:szCs w:val="24"/>
         </w:rPr>
-        <w:t xml:space="preserve">This is to </w:t>
-      </w:r>
-      <w:proofErr w:type="gramStart"/>
+        <w:t>This is to Certify that the project entitled “</w:t>
+      </w:r>
       <w:r>
         <w:rPr>
           <w:rFonts w:cs="Aharoni"/>
+          <w:b/>
           <w:sz w:val="24"/>
           <w:szCs w:val="24"/>
         </w:rPr>
-        <w:t>Certify</w:t>
-      </w:r>
-      <w:proofErr w:type="gramEnd"/>
+        <w:t>Monster Assault</w:t>
+      </w:r>
       <w:r>
         <w:rPr>
           <w:rFonts w:cs="Aharoni"/>
           <w:sz w:val="24"/>
           <w:szCs w:val="24"/>
         </w:rPr>
-        <w:t xml:space="preserve"> that the project entitled “</w:t>
+        <w:t xml:space="preserve">” is being carried out by </w:t>
       </w:r>
       <w:r>
         <w:rPr>
           <w:rFonts w:cs="Aharoni"/>
-          <w:b/>
+          <w:bCs/>
           <w:sz w:val="24"/>
           <w:szCs w:val="24"/>
         </w:rPr>
-        <w:t>Monster Assault</w:t>
+        <w:t>Mayank K Rastogi (1005083</w:t>
       </w:r>
       <w:r>
         <w:rPr>
           <w:rFonts w:cs="Aharoni"/>
+          <w:bCs/>
           <w:sz w:val="24"/>
           <w:szCs w:val="24"/>
         </w:rPr>
-        <w:t xml:space="preserve">” is being carried out by </w:t>
-      </w:r>
-      <w:proofErr w:type="spellStart"/>
+        <w:t>), A</w:t>
+      </w:r>
       <w:r>
         <w:rPr>
           <w:rFonts w:cs="Aharoni"/>
@@ -952,9 +864,8 @@
           <w:sz w:val="24"/>
           <w:szCs w:val="24"/>
         </w:rPr>
-        <w:t>Mayank</w:t>
-      </w:r>
-      <w:proofErr w:type="spellEnd"/>
+        <w:t>rshya</w:t>
+      </w:r>
       <w:r>
         <w:rPr>
           <w:rFonts w:cs="Aharoni"/>
@@ -962,9 +873,8 @@
           <w:sz w:val="24"/>
           <w:szCs w:val="24"/>
         </w:rPr>
-        <w:t xml:space="preserve"> K </w:t>
-      </w:r>
-      <w:proofErr w:type="spellStart"/>
+        <w:t xml:space="preserve"> </w:t>
+      </w:r>
       <w:r>
         <w:rPr>
           <w:rFonts w:cs="Aharoni"/>
@@ -972,9 +882,8 @@
           <w:sz w:val="24"/>
           <w:szCs w:val="24"/>
         </w:rPr>
-        <w:t>Rastogi</w:t>
-      </w:r>
-      <w:proofErr w:type="spellEnd"/>
+        <w:t xml:space="preserve">Pany </w:t>
+      </w:r>
       <w:r>
         <w:rPr>
           <w:rFonts w:cs="Aharoni"/>
@@ -982,7 +891,7 @@
           <w:sz w:val="24"/>
           <w:szCs w:val="24"/>
         </w:rPr>
-        <w:t xml:space="preserve"> (1005083</w:t>
+        <w:t>(</w:t>
       </w:r>
       <w:r>
         <w:rPr>
@@ -991,9 +900,17 @@
           <w:sz w:val="24"/>
           <w:szCs w:val="24"/>
         </w:rPr>
+        <w:t>1005032</w:t>
+      </w:r>
+      <w:r>
+        <w:rPr>
+          <w:rFonts w:cs="Aharoni"/>
+          <w:bCs/>
+          <w:sz w:val="24"/>
+          <w:szCs w:val="24"/>
+        </w:rPr>
         <w:t xml:space="preserve">), </w:t>
       </w:r>
-      <w:proofErr w:type="spellStart"/>
       <w:r>
         <w:rPr>
           <w:rFonts w:cs="Aharoni"/>
@@ -1001,121 +918,31 @@
           <w:sz w:val="24"/>
           <w:szCs w:val="24"/>
         </w:rPr>
-        <w:t>A</w:t>
+        <w:t>Shilpi Kumari (1005274)</w:t>
       </w:r>
       <w:r>
         <w:rPr>
           <w:rFonts w:cs="Aharoni"/>
-          <w:bCs/>
           <w:sz w:val="24"/>
           <w:szCs w:val="24"/>
         </w:rPr>
-        <w:t>rshya</w:t>
-      </w:r>
-      <w:proofErr w:type="spellEnd"/>
+        <w:t xml:space="preserve"> in partial fulfilment for the award of degree of Bachelor of Technology in Computer Science &amp; Engineering at School of Computer Engineering, KIIT University, Bhubaneswa</w:t>
+      </w:r>
       <w:r>
         <w:rPr>
           <w:rFonts w:cs="Aharoni"/>
-          <w:bCs/>
           <w:sz w:val="24"/>
           <w:szCs w:val="24"/>
         </w:rPr>
-        <w:t xml:space="preserve"> </w:t>
-      </w:r>
-      <w:proofErr w:type="spellStart"/>
+        <w:t>r during the academic year 2013</w:t>
+      </w:r>
       <w:r>
         <w:rPr>
           <w:rFonts w:cs="Aharoni"/>
-          <w:bCs/>
           <w:sz w:val="24"/>
           <w:szCs w:val="24"/>
         </w:rPr>
-        <w:t>Pany</w:t>
-      </w:r>
-      <w:proofErr w:type="spellEnd"/>
-      <w:r>
-        <w:rPr>
-          <w:rFonts w:cs="Aharoni"/>
-          <w:bCs/>
-          <w:sz w:val="24"/>
-          <w:szCs w:val="24"/>
-        </w:rPr>
-        <w:t xml:space="preserve"> </w:t>
-      </w:r>
-      <w:r>
-        <w:rPr>
-          <w:rFonts w:cs="Aharoni"/>
-          <w:bCs/>
-          <w:sz w:val="24"/>
-          <w:szCs w:val="24"/>
-        </w:rPr>
-        <w:t>(</w:t>
-      </w:r>
-      <w:r>
-        <w:rPr>
-          <w:rFonts w:cs="Aharoni"/>
-          <w:bCs/>
-          <w:sz w:val="24"/>
-          <w:szCs w:val="24"/>
-        </w:rPr>
-        <w:t>1005032</w:t>
-      </w:r>
-      <w:r>
-        <w:rPr>
-          <w:rFonts w:cs="Aharoni"/>
-          <w:bCs/>
-          <w:sz w:val="24"/>
-          <w:szCs w:val="24"/>
-        </w:rPr>
-        <w:t xml:space="preserve">), </w:t>
-      </w:r>
-      <w:proofErr w:type="spellStart"/>
-      <w:r>
-        <w:rPr>
-          <w:rFonts w:cs="Aharoni"/>
-          <w:bCs/>
-          <w:sz w:val="24"/>
-          <w:szCs w:val="24"/>
-        </w:rPr>
-        <w:t>Shilpi</w:t>
-      </w:r>
-      <w:proofErr w:type="spellEnd"/>
-      <w:r>
-        <w:rPr>
-          <w:rFonts w:cs="Aharoni"/>
-          <w:bCs/>
-          <w:sz w:val="24"/>
-          <w:szCs w:val="24"/>
-        </w:rPr>
-        <w:t xml:space="preserve"> </w:t>
-      </w:r>
-      <w:proofErr w:type="spellStart"/>
-      <w:r>
-        <w:rPr>
-          <w:rFonts w:cs="Aharoni"/>
-          <w:bCs/>
-          <w:sz w:val="24"/>
-          <w:szCs w:val="24"/>
-        </w:rPr>
-        <w:t>Kumari</w:t>
-      </w:r>
-      <w:proofErr w:type="spellEnd"/>
-      <w:r>
-        <w:rPr>
-          <w:rFonts w:cs="Aharoni"/>
-          <w:bCs/>
-          <w:sz w:val="24"/>
-          <w:szCs w:val="24"/>
-        </w:rPr>
-        <w:t xml:space="preserve"> (1005274)</w:t>
-      </w:r>
-      <w:r>
-        <w:rPr>
-          <w:rFonts w:cs="Aharoni"/>
-          <w:sz w:val="24"/>
-          <w:szCs w:val="24"/>
-        </w:rPr>
-        <w:t xml:space="preserve"> in partial fulfilment for the award of degree of Bachelor of Technology in Computer Science &amp; Engineering at School of Computer Engineering, KIIT University, Bhubaneswar during the academic year 2013 – 14 under my supervision. The matter embodied in this project is original and has not been submitted for the award of any other degree.</w:t>
+        <w:t>–14 under my supervision. The matter embodied in this project is original and has not been submitted for the award of any other degree.</w:t>
       </w:r>
     </w:p>
     <w:p>
@@ -1281,52 +1108,20 @@
           <w:bCs/>
         </w:rPr>
         <w:tab/>
-        <w:t xml:space="preserve"> </w:t>
-      </w:r>
-      <w:proofErr w:type="gramStart"/>
-      <w:r>
-        <w:rPr>
-          <w:bCs/>
-        </w:rPr>
-        <w:t>(</w:t>
-      </w:r>
-      <w:proofErr w:type="spellStart"/>
-      <w:r>
-        <w:rPr>
-          <w:bCs/>
-        </w:rPr>
-        <w:t>Mr.</w:t>
-      </w:r>
-      <w:proofErr w:type="spellEnd"/>
-      <w:proofErr w:type="gramEnd"/>
+        <w:t xml:space="preserve"> (Mr.</w:t>
+      </w:r>
       <w:r>
         <w:rPr>
           <w:bCs/>
         </w:rPr>
         <w:t xml:space="preserve">  </w:t>
       </w:r>
-      <w:proofErr w:type="spellStart"/>
-      <w:r>
-        <w:rPr>
-          <w:bCs/>
-        </w:rPr>
-        <w:t>Lalit</w:t>
-      </w:r>
-      <w:proofErr w:type="spellEnd"/>
-      <w:r>
-        <w:rPr>
-          <w:bCs/>
-        </w:rPr>
-        <w:t xml:space="preserve"> Kumar </w:t>
-      </w:r>
-      <w:proofErr w:type="spellStart"/>
-      <w:r>
-        <w:rPr>
-          <w:bCs/>
-        </w:rPr>
-        <w:t>Vashishtha</w:t>
-      </w:r>
-      <w:proofErr w:type="spellEnd"/>
+      <w:r>
+        <w:rPr>
+          <w:bCs/>
+        </w:rPr>
+        <w:t>Lalit Kumar Vashishtha</w:t>
+      </w:r>
       <w:r>
         <w:rPr>
           <w:bCs/>
@@ -1371,13 +1166,25 @@
     </w:p>
     <w:p>
       <w:pPr>
+        <w:rPr>
+          <w:rFonts w:cstheme="minorHAnsi"/>
+          <w:b/>
+          <w:bCs/>
+          <w:sz w:val="40"/>
+          <w:szCs w:val="40"/>
+        </w:rPr>
+      </w:pPr>
+    </w:p>
+    <w:p>
+      <w:pPr>
         <w:tabs>
           <w:tab w:val="left" w:pos="6930"/>
         </w:tabs>
         <w:jc w:val="center"/>
         <w:rPr>
-          <w:b/>
-          <w:sz w:val="40"/>
+          <w:rFonts w:asciiTheme="majorHAnsi" w:hAnsiTheme="majorHAnsi"/>
+          <w:b/>
+          <w:sz w:val="48"/>
           <w:szCs w:val="40"/>
         </w:rPr>
       </w:pPr>
@@ -1389,11 +1196,170 @@
         </w:tabs>
         <w:jc w:val="center"/>
         <w:rPr>
-          <w:b/>
+          <w:rFonts w:asciiTheme="majorHAnsi" w:hAnsiTheme="majorHAnsi"/>
+          <w:b/>
+          <w:sz w:val="48"/>
+          <w:szCs w:val="40"/>
+        </w:rPr>
+      </w:pPr>
+      <w:r>
+        <w:rPr>
+          <w:rFonts w:asciiTheme="majorHAnsi" w:hAnsiTheme="majorHAnsi"/>
+          <w:b/>
+          <w:sz w:val="48"/>
+          <w:szCs w:val="40"/>
+        </w:rPr>
+        <w:t>A</w:t>
+      </w:r>
+      <w:r>
+        <w:rPr>
+          <w:rFonts w:asciiTheme="majorHAnsi" w:hAnsiTheme="majorHAnsi"/>
+          <w:b/>
+          <w:sz w:val="48"/>
+          <w:szCs w:val="40"/>
+        </w:rPr>
+        <w:t>cknowledgement</w:t>
+      </w:r>
+    </w:p>
+    <w:p>
+      <w:pPr>
+        <w:spacing w:line="360" w:lineRule="auto"/>
+        <w:jc w:val="both"/>
+        <w:rPr>
+          <w:sz w:val="24"/>
+          <w:szCs w:val="24"/>
+        </w:rPr>
+      </w:pPr>
+    </w:p>
+    <w:p>
+      <w:pPr>
+        <w:spacing w:line="360" w:lineRule="auto"/>
+        <w:ind w:firstLine="720"/>
+        <w:jc w:val="both"/>
+        <w:rPr>
+          <w:sz w:val="28"/>
+          <w:szCs w:val="24"/>
+        </w:rPr>
+      </w:pPr>
+      <w:r>
+        <w:rPr>
+          <w:sz w:val="28"/>
+          <w:szCs w:val="24"/>
+        </w:rPr>
+        <w:t xml:space="preserve">On the very outset of this report, we would like to extend our sincere &amp; heartfelt obligation towards </w:t>
+      </w:r>
+      <w:r>
+        <w:rPr>
+          <w:sz w:val="28"/>
+          <w:szCs w:val="24"/>
+        </w:rPr>
+        <w:t>Mr. Lalit Kumar Vashishtha</w:t>
+      </w:r>
+      <w:r>
+        <w:rPr>
+          <w:sz w:val="28"/>
+          <w:szCs w:val="24"/>
+        </w:rPr>
+        <w:t xml:space="preserve"> who helped u</w:t>
+      </w:r>
+      <w:r>
+        <w:rPr>
+          <w:sz w:val="28"/>
+          <w:szCs w:val="24"/>
+        </w:rPr>
+        <w:t>s in this endeavour. Without his</w:t>
+      </w:r>
+      <w:r>
+        <w:rPr>
+          <w:sz w:val="28"/>
+          <w:szCs w:val="24"/>
+        </w:rPr>
+        <w:t xml:space="preserve"> active guidance, help, cooperation &amp; encouragement, we would not have made headway in the project. We are </w:t>
+      </w:r>
+      <w:r>
+        <w:rPr>
+          <w:sz w:val="28"/>
+          <w:szCs w:val="24"/>
+        </w:rPr>
+        <w:t>ineffably indebted to him</w:t>
+      </w:r>
+      <w:r>
+        <w:rPr>
+          <w:sz w:val="28"/>
+          <w:szCs w:val="24"/>
+        </w:rPr>
+        <w:t xml:space="preserve"> for conscientious guidance and encouragement to accomplish this assignment. We extend our gratitude to KIIT University</w:t>
+      </w:r>
+      <w:r>
+        <w:rPr>
+          <w:sz w:val="28"/>
+          <w:szCs w:val="24"/>
+        </w:rPr>
+        <w:t xml:space="preserve"> for giving us this opportunity</w:t>
+      </w:r>
+      <w:r>
+        <w:rPr>
+          <w:sz w:val="28"/>
+          <w:szCs w:val="24"/>
+        </w:rPr>
+        <w:t>. At last but not l</w:t>
+      </w:r>
+      <w:r>
+        <w:rPr>
+          <w:sz w:val="28"/>
+          <w:szCs w:val="24"/>
+        </w:rPr>
+        <w:t>east gratitude goes to all</w:t>
+      </w:r>
+      <w:r>
+        <w:rPr>
+          <w:sz w:val="28"/>
+          <w:szCs w:val="24"/>
+        </w:rPr>
+        <w:t xml:space="preserve"> our</w:t>
+      </w:r>
+      <w:r>
+        <w:rPr>
+          <w:sz w:val="28"/>
+          <w:szCs w:val="24"/>
+        </w:rPr>
+        <w:t xml:space="preserve"> friends who </w:t>
+      </w:r>
+      <w:r>
+        <w:rPr>
+          <w:sz w:val="28"/>
+          <w:szCs w:val="24"/>
+        </w:rPr>
+        <w:t>directly or indirectly helped us</w:t>
+      </w:r>
+      <w:r>
+        <w:rPr>
+          <w:sz w:val="28"/>
+          <w:szCs w:val="24"/>
+        </w:rPr>
+        <w:t xml:space="preserve"> to complete this project report.</w:t>
+      </w:r>
+    </w:p>
+    <w:p>
+      <w:pPr>
+        <w:rPr>
+          <w:rFonts w:cstheme="minorHAnsi"/>
+          <w:b/>
+          <w:bCs/>
           <w:sz w:val="40"/>
           <w:szCs w:val="40"/>
         </w:rPr>
       </w:pPr>
+      <w:r>
+        <w:rPr>
+          <w:rFonts w:cstheme="minorHAnsi"/>
+          <w:b/>
+          <w:bCs/>
+          <w:sz w:val="40"/>
+          <w:szCs w:val="40"/>
+        </w:rPr>
+        <w:br w:type="page"/>
+      </w:r>
     </w:p>
     <w:p>
       <w:pPr>
@@ -1402,6 +1368,32 @@
         </w:tabs>
         <w:jc w:val="center"/>
         <w:rPr>
+          <w:b/>
+          <w:sz w:val="40"/>
+          <w:szCs w:val="40"/>
+        </w:rPr>
+      </w:pPr>
+    </w:p>
+    <w:p>
+      <w:pPr>
+        <w:tabs>
+          <w:tab w:val="left" w:pos="6930"/>
+        </w:tabs>
+        <w:jc w:val="center"/>
+        <w:rPr>
+          <w:b/>
+          <w:sz w:val="40"/>
+          <w:szCs w:val="40"/>
+        </w:rPr>
+      </w:pPr>
+    </w:p>
+    <w:p>
+      <w:pPr>
+        <w:tabs>
+          <w:tab w:val="left" w:pos="6930"/>
+        </w:tabs>
+        <w:jc w:val="center"/>
+        <w:rPr>
           <w:rFonts w:asciiTheme="majorHAnsi" w:hAnsiTheme="majorHAnsi"/>
           <w:b/>
           <w:sz w:val="48"/>
@@ -1571,29 +1563,7 @@
           <w:szCs w:val="40"/>
           <w:lang w:val="en-US"/>
         </w:rPr>
-        <w:t xml:space="preserve">This game uses </w:t>
-      </w:r>
-      <w:proofErr w:type="spellStart"/>
-      <w:r>
-        <w:rPr>
-          <w:rFonts w:ascii="Calibri" w:eastAsia="Droid Sans" w:hAnsi="Calibri" w:cs="Calibri"/>
-          <w:kern w:val="3"/>
-          <w:sz w:val="28"/>
-          <w:szCs w:val="40"/>
-          <w:lang w:val="en-US"/>
-        </w:rPr>
-        <w:t>libgdx</w:t>
-      </w:r>
-      <w:proofErr w:type="spellEnd"/>
-      <w:r>
-        <w:rPr>
-          <w:rFonts w:ascii="Calibri" w:eastAsia="Droid Sans" w:hAnsi="Calibri" w:cs="Calibri"/>
-          <w:kern w:val="3"/>
-          <w:sz w:val="28"/>
-          <w:szCs w:val="40"/>
-          <w:lang w:val="en-US"/>
-        </w:rPr>
-        <w:t xml:space="preserve"> game dev</w:t>
+        <w:t>This game uses libgdx game dev</w:t>
       </w:r>
       <w:r>
         <w:rPr>
@@ -2336,16 +2306,7 @@
           <w:b/>
           <w:sz w:val="28"/>
         </w:rPr>
-        <w:t xml:space="preserve">3. Sample </w:t>
-      </w:r>
-      <w:proofErr w:type="gramStart"/>
-      <w:r>
-        <w:rPr>
-          <w:rFonts w:cs="Calibri"/>
-          <w:b/>
-          <w:sz w:val="28"/>
-        </w:rPr>
-        <w:t>Screenshots</w:t>
+        <w:t>3. Sample Screenshots</w:t>
       </w:r>
       <w:r>
         <w:rPr>
@@ -2361,7 +2322,6 @@
         </w:rPr>
         <w:t>..............</w:t>
       </w:r>
-      <w:proofErr w:type="gramEnd"/>
       <w:r>
         <w:rPr>
           <w:rFonts w:cs="Calibri"/>
@@ -2400,16 +2360,7 @@
           <w:b/>
           <w:sz w:val="28"/>
         </w:rPr>
-        <w:t xml:space="preserve"> and Future </w:t>
-      </w:r>
-      <w:proofErr w:type="gramStart"/>
-      <w:r>
-        <w:rPr>
-          <w:rFonts w:cs="Calibri"/>
-          <w:b/>
-          <w:sz w:val="28"/>
-        </w:rPr>
-        <w:t>Work</w:t>
+        <w:t xml:space="preserve"> and Future Work</w:t>
       </w:r>
       <w:r>
         <w:rPr>
@@ -2425,7 +2376,6 @@
         </w:rPr>
         <w:t>..</w:t>
       </w:r>
-      <w:proofErr w:type="gramEnd"/>
       <w:r>
         <w:rPr>
           <w:rFonts w:cs="Calibri"/>
@@ -3007,23 +2957,7 @@
           <w:bCs/>
           <w:sz w:val="24"/>
         </w:rPr>
-        <w:t xml:space="preserve">Java is a computer programming language that is concurrent, class-based, object-oriented, and specifically designed to have as few implementation dependencies as possible. It is intended to let application developers "write once, run anywhere" (WORA), meaning that code that runs on one platform does not need to be recompiled to run on another. Java applications are typically compiled to </w:t>
-      </w:r>
-      <w:proofErr w:type="spellStart"/>
-      <w:r>
-        <w:rPr>
-          <w:bCs/>
-          <w:sz w:val="24"/>
-        </w:rPr>
-        <w:t>bytecode</w:t>
-      </w:r>
-      <w:proofErr w:type="spellEnd"/>
-      <w:r>
-        <w:rPr>
-          <w:bCs/>
-          <w:sz w:val="24"/>
-        </w:rPr>
-        <w:t xml:space="preserve"> (class file) that can run on any Java virtual machine (JVM) regardless of compute</w:t>
+        <w:t>Java is a computer programming language that is concurrent, class-based, object-oriented, and specifically designed to have as few implementation dependencies as possible. It is intended to let application developers "write once, run anywhere" (WORA), meaning that code that runs on one platform does not need to be recompiled to run on another. Java applications are typically compiled to bytecode (class file) that can run on any Java virtual machine (JVM) regardless of compute</w:t>
       </w:r>
       <w:r>
         <w:rPr>
@@ -3102,43 +3036,23 @@
           <w:sz w:val="24"/>
           <w:szCs w:val="40"/>
         </w:rPr>
-        <w:t xml:space="preserve">Android is a Linux-based operating system designed primarily for touchscreen mobile devices such as smartphones and tablet computers. Android is open source and Google releases the code under the Apache License. Android </w:t>
-      </w:r>
-      <w:proofErr w:type="gramStart"/>
-      <w:r>
-        <w:rPr>
-          <w:rFonts w:cs="Calibri"/>
-          <w:sz w:val="24"/>
-          <w:szCs w:val="40"/>
-        </w:rPr>
-        <w:t>is a software bunch comprising</w:t>
-      </w:r>
-      <w:proofErr w:type="gramEnd"/>
-      <w:r>
-        <w:rPr>
-          <w:rFonts w:cs="Calibri"/>
-          <w:sz w:val="24"/>
-          <w:szCs w:val="40"/>
-        </w:rPr>
-        <w:t xml:space="preserve"> not only operating system but also middleware and key applications. Android </w:t>
-      </w:r>
-      <w:proofErr w:type="spellStart"/>
-      <w:r>
-        <w:rPr>
-          <w:rFonts w:cs="Calibri"/>
-          <w:sz w:val="24"/>
-          <w:szCs w:val="40"/>
-        </w:rPr>
-        <w:t>Inc</w:t>
-      </w:r>
-      <w:proofErr w:type="spellEnd"/>
-      <w:r>
-        <w:rPr>
-          <w:rFonts w:cs="Calibri"/>
-          <w:sz w:val="24"/>
-          <w:szCs w:val="40"/>
-        </w:rPr>
-        <w:t xml:space="preserve"> was founded in Palo Alto of California, U.S. by Andy Rubin, Rich miner, Nick sears and Chris White in 2003. Later Android Inc. was acquired by Google in 2005. After original release there have been number of updates in the original version of Android.</w:t>
+        <w:t xml:space="preserve">Android is a Linux-based operating system designed primarily for touchscreen mobile devices such as smartphones and tablet computers. Android is open source and Google releases the code under the Apache License. Android is a software bunch comprising not only operating system but also middleware and key applications. Android Inc was founded in Palo Alto of California, U.S. by Andy Rubin, Rich </w:t>
+      </w:r>
+      <w:r>
+        <w:rPr>
+          <w:rFonts w:cs="Calibri"/>
+          <w:sz w:val="24"/>
+          <w:szCs w:val="40"/>
+        </w:rPr>
+        <w:t>Miner, Nick S</w:t>
+      </w:r>
+      <w:r>
+        <w:rPr>
+          <w:rFonts w:cs="Calibri"/>
+          <w:sz w:val="24"/>
+          <w:szCs w:val="40"/>
+        </w:rPr>
+        <w:t>ears and Chris White in 2003. Later Android Inc. was acquired by Google in 2005. After original release there have been number of updates in the original version of Android.</w:t>
       </w:r>
     </w:p>
     <w:p>
@@ -3249,79 +3163,7 @@
           <w:sz w:val="24"/>
           <w:szCs w:val="40"/>
         </w:rPr>
-        <w:t xml:space="preserve">Eclipse is a multi-language Integrated development environment (IDE) comprising a base workspace and an extensible plug-in system for customizing the environment. It is written mostly in Java. It can be used to develop applications in Java and, by means of various </w:t>
-      </w:r>
-      <w:proofErr w:type="gramStart"/>
-      <w:r>
-        <w:rPr>
-          <w:rFonts w:cs="Calibri"/>
-          <w:sz w:val="24"/>
-          <w:szCs w:val="40"/>
-        </w:rPr>
-        <w:t>plug-ins</w:t>
-      </w:r>
-      <w:proofErr w:type="gramEnd"/>
-      <w:r>
-        <w:rPr>
-          <w:rFonts w:cs="Calibri"/>
-          <w:sz w:val="24"/>
-          <w:szCs w:val="40"/>
-        </w:rPr>
-        <w:t xml:space="preserve">, other programming languages including Ada, C, C++, COBOL, Fortran, Haskell, JavaScript, Lasso, Perl, PHP, Python, R, Ruby (including Ruby on Rails framework), </w:t>
-      </w:r>
-      <w:proofErr w:type="spellStart"/>
-      <w:r>
-        <w:rPr>
-          <w:rFonts w:cs="Calibri"/>
-          <w:sz w:val="24"/>
-          <w:szCs w:val="40"/>
-        </w:rPr>
-        <w:t>Scala</w:t>
-      </w:r>
-      <w:proofErr w:type="spellEnd"/>
-      <w:r>
-        <w:rPr>
-          <w:rFonts w:cs="Calibri"/>
-          <w:sz w:val="24"/>
-          <w:szCs w:val="40"/>
-        </w:rPr>
-        <w:t xml:space="preserve">, </w:t>
-      </w:r>
-      <w:proofErr w:type="spellStart"/>
-      <w:r>
-        <w:rPr>
-          <w:rFonts w:cs="Calibri"/>
-          <w:sz w:val="24"/>
-          <w:szCs w:val="40"/>
-        </w:rPr>
-        <w:t>Clojure</w:t>
-      </w:r>
-      <w:proofErr w:type="spellEnd"/>
-      <w:r>
-        <w:rPr>
-          <w:rFonts w:cs="Calibri"/>
-          <w:sz w:val="24"/>
-          <w:szCs w:val="40"/>
-        </w:rPr>
-        <w:t xml:space="preserve">, Groovy, Scheme, and </w:t>
-      </w:r>
-      <w:proofErr w:type="spellStart"/>
-      <w:r>
-        <w:rPr>
-          <w:rFonts w:cs="Calibri"/>
-          <w:sz w:val="24"/>
-          <w:szCs w:val="40"/>
-        </w:rPr>
-        <w:t>Erlang</w:t>
-      </w:r>
-      <w:proofErr w:type="spellEnd"/>
-      <w:r>
-        <w:rPr>
-          <w:rFonts w:cs="Calibri"/>
-          <w:sz w:val="24"/>
-          <w:szCs w:val="40"/>
-        </w:rPr>
-        <w:t>.</w:t>
+        <w:t>Eclipse is a multi-language Integrated development environment (IDE) comprising a base workspace and an extensible plug-in system for customizing the environment. It is written mostly in Java. It can be used to develop applications in Java and, by means of various plug-ins, other programming languages including Ada, C, C++, COBOL, Fortran, Haskell, JavaScript, Lasso, Perl, PHP, Python, R, Ruby (including Ruby on Rails framework), Scala, Clojure, Groovy, Scheme, and Erlang.</w:t>
       </w:r>
     </w:p>
     <w:p>
@@ -3394,18 +3236,8 @@
           <w:bCs/>
           <w:sz w:val="28"/>
         </w:rPr>
-        <w:t xml:space="preserve">.4 </w:t>
-      </w:r>
-      <w:proofErr w:type="spellStart"/>
-      <w:r>
-        <w:rPr>
-          <w:b/>
-          <w:bCs/>
-          <w:sz w:val="28"/>
-        </w:rPr>
-        <w:t>Libgdx</w:t>
-      </w:r>
-      <w:proofErr w:type="spellEnd"/>
+        <w:t>.4 Libgdx</w:t>
+      </w:r>
       <w:r>
         <w:rPr>
           <w:b/>
@@ -3439,41 +3271,13 @@
           <w:szCs w:val="40"/>
         </w:rPr>
       </w:pPr>
-      <w:proofErr w:type="spellStart"/>
-      <w:r>
-        <w:rPr>
-          <w:rFonts w:cs="Calibri"/>
-          <w:sz w:val="24"/>
-          <w:szCs w:val="40"/>
-        </w:rPr>
-        <w:t>Libgdx</w:t>
-      </w:r>
-      <w:proofErr w:type="spellEnd"/>
-      <w:r>
-        <w:rPr>
-          <w:rFonts w:cs="Calibri"/>
-          <w:sz w:val="24"/>
-          <w:szCs w:val="40"/>
-        </w:rPr>
-        <w:t xml:space="preserve"> is a cross-platform game and visualization development framework. It currently supports Windows, Linux, Mac OS X, Android, </w:t>
-      </w:r>
-      <w:proofErr w:type="spellStart"/>
-      <w:r>
-        <w:rPr>
-          <w:rFonts w:cs="Calibri"/>
-          <w:sz w:val="24"/>
-          <w:szCs w:val="40"/>
-        </w:rPr>
-        <w:t>iOS</w:t>
-      </w:r>
-      <w:proofErr w:type="spellEnd"/>
-      <w:r>
-        <w:rPr>
-          <w:rFonts w:cs="Calibri"/>
-          <w:sz w:val="24"/>
-          <w:szCs w:val="40"/>
-        </w:rPr>
-        <w:t xml:space="preserve"> and HTML5 as target platforms.</w:t>
+      <w:r>
+        <w:rPr>
+          <w:rFonts w:cs="Calibri"/>
+          <w:sz w:val="24"/>
+          <w:szCs w:val="40"/>
+        </w:rPr>
+        <w:t>Libgdx is a cross-platform game and visualization development framework. It currently supports Windows, Linux, Mac OS X, Android, iOS and HTML5 as target platforms.</w:t>
       </w:r>
     </w:p>
     <w:p>
@@ -3501,23 +3305,13 @@
           <w:szCs w:val="40"/>
         </w:rPr>
       </w:pPr>
-      <w:proofErr w:type="spellStart"/>
-      <w:r>
-        <w:rPr>
-          <w:rFonts w:cs="Calibri"/>
-          <w:sz w:val="24"/>
-          <w:szCs w:val="40"/>
-        </w:rPr>
-        <w:t>Libgdx</w:t>
-      </w:r>
-      <w:proofErr w:type="spellEnd"/>
-      <w:r>
-        <w:rPr>
-          <w:rFonts w:cs="Calibri"/>
-          <w:sz w:val="24"/>
-          <w:szCs w:val="40"/>
-        </w:rPr>
-        <w:t xml:space="preserve"> allows you to write your code once and deploy it to multiple platforms without modification. Instead of waiting for your latest modifications to be deployed to your device or to be compiled to HTML5, you can benefit from an extremely fast iteration cycle by coding your application mainly in a desktop environment. You can use all the tools of the Java ecosystem to be as productive as you can be.</w:t>
+      <w:r>
+        <w:rPr>
+          <w:rFonts w:cs="Calibri"/>
+          <w:sz w:val="24"/>
+          <w:szCs w:val="40"/>
+        </w:rPr>
+        <w:t>Libgdx allows you to write your code once and deploy it to multiple platforms without modification. Instead of waiting for your latest modifications to be deployed to your device or to be compiled to HTML5, you can benefit from an extremely fast iteration cycle by coding your application mainly in a desktop environment. You can use all the tools of the Java ecosystem to be as productive as you can be.</w:t>
       </w:r>
     </w:p>
     <w:p>
@@ -3545,23 +3339,13 @@
           <w:szCs w:val="40"/>
         </w:rPr>
       </w:pPr>
-      <w:proofErr w:type="spellStart"/>
-      <w:r>
-        <w:rPr>
-          <w:rFonts w:cs="Calibri"/>
-          <w:sz w:val="24"/>
-          <w:szCs w:val="40"/>
-        </w:rPr>
-        <w:t>Libgdx</w:t>
-      </w:r>
-      <w:proofErr w:type="spellEnd"/>
-      <w:r>
-        <w:rPr>
-          <w:rFonts w:cs="Calibri"/>
-          <w:sz w:val="24"/>
-          <w:szCs w:val="40"/>
-        </w:rPr>
-        <w:t xml:space="preserve"> lets you go as low-level as you want, giving you direct access to file systems, input devices, audio devices and OpenGL via a unified OpenGL ES 1.x and 2.0 interface.</w:t>
+      <w:r>
+        <w:rPr>
+          <w:rFonts w:cs="Calibri"/>
+          <w:sz w:val="24"/>
+          <w:szCs w:val="40"/>
+        </w:rPr>
+        <w:t>Libgdx lets you go as low-level as you want, giving you direct access to file systems, input devices, audio devices and OpenGL via a unified OpenGL ES 1.x and 2.0 interface.</w:t>
       </w:r>
     </w:p>
     <w:p>
@@ -3603,25 +3387,7 @@
           <w:sz w:val="24"/>
           <w:szCs w:val="40"/>
         </w:rPr>
-        <w:t xml:space="preserve">p of these low-level facilities, </w:t>
-      </w:r>
-      <w:proofErr w:type="spellStart"/>
-      <w:r>
-        <w:rPr>
-          <w:rFonts w:cs="Calibri"/>
-          <w:sz w:val="24"/>
-          <w:szCs w:val="40"/>
-        </w:rPr>
-        <w:t>libgdx</w:t>
-      </w:r>
-      <w:proofErr w:type="spellEnd"/>
-      <w:r>
-        <w:rPr>
-          <w:rFonts w:cs="Calibri"/>
-          <w:sz w:val="24"/>
-          <w:szCs w:val="40"/>
-        </w:rPr>
-        <w:t xml:space="preserve"> offers a </w:t>
+        <w:t xml:space="preserve">p of these low-level facilities, libgdx offers a </w:t>
       </w:r>
       <w:r>
         <w:rPr>
@@ -3742,7 +3508,7 @@
           <w:sz w:val="24"/>
           <w:szCs w:val="40"/>
         </w:rPr>
-        <w:t>OpenGL (Open Graphics Library) is a cross-language, multi-platform application programming interface (API) for rendering 2D and 3D computer graphics. The API is typically used to interact with a Graphics processing unit (GPU), to achieve hardware-accelerated rendering. OpenGL was developed by Silicon Graphics Inc. (SGI) from 1991 and released in January 1992[3] and is widely used in CAD, virtual reality, scientific visualization, information visualization, flight simulation, and video games.</w:t>
+        <w:t>OpenGL (Open Graphics Library) is a cross-language, multi-platform application programming interface (API) for rendering 2D and 3D computer graphics. The API is typically used to interact with a Graphics processing unit (GPU), to achieve hardware-accelerated rendering. OpenGL was developed by Silicon Graphics Inc. (SGI) from 1991 and released in January 1992 and is widely used in CAD, virtual reality, scientific visualization, information visualization, flight simulation, and video games.</w:t>
       </w:r>
     </w:p>
     <w:p>
@@ -4191,7 +3957,7 @@
           <w:lang w:val="en-IN" w:eastAsia="en-IN"/>
         </w:rPr>
         <w:drawing>
-          <wp:inline distT="0" distB="0" distL="0" distR="0" wp14:anchorId="63BD173D" wp14:editId="6831650F">
+          <wp:inline distT="0" distB="0" distL="0" distR="0" wp14:anchorId="6D987CFE" wp14:editId="0DFFFDE9">
             <wp:extent cx="5943600" cy="3448050"/>
             <wp:effectExtent l="0" t="0" r="0" b="0"/>
             <wp:docPr id="13" name="Picture 13"/>
@@ -4208,7 +3974,7 @@
                     </pic:cNvPicPr>
                   </pic:nvPicPr>
                   <pic:blipFill>
-                    <a:blip r:embed="rId13" cstate="print">
+                    <a:blip r:embed="rId12" cstate="print">
                       <a:extLst>
                         <a:ext uri="{28A0092B-C50C-407E-A947-70E740481C1C}">
                           <a14:useLocalDpi xmlns:a14="http://schemas.microsoft.com/office/drawing/2010/main" val="0"/>
@@ -4442,7 +4208,6 @@
           <w:szCs w:val="36"/>
         </w:rPr>
       </w:pPr>
-      <w:proofErr w:type="spellStart"/>
       <w:r>
         <w:rPr>
           <w:rFonts w:cs="Calibri"/>
@@ -4451,7 +4216,6 @@
         </w:rPr>
         <w:t>Libgdx</w:t>
       </w:r>
-      <w:proofErr w:type="spellEnd"/>
     </w:p>
     <w:p>
       <w:pPr>
@@ -5082,25 +4846,7 @@
                 <w:sz w:val="24"/>
                 <w:szCs w:val="36"/>
               </w:rPr>
-              <w:t>Android 2.1 (</w:t>
-            </w:r>
-            <w:proofErr w:type="spellStart"/>
-            <w:r>
-              <w:rPr>
-                <w:rFonts w:cs="Calibri"/>
-                <w:sz w:val="24"/>
-                <w:szCs w:val="36"/>
-              </w:rPr>
-              <w:t>Eclair</w:t>
-            </w:r>
-            <w:proofErr w:type="spellEnd"/>
-            <w:r>
-              <w:rPr>
-                <w:rFonts w:cs="Calibri"/>
-                <w:sz w:val="24"/>
-                <w:szCs w:val="36"/>
-              </w:rPr>
-              <w:t>)</w:t>
+              <w:t>Android 2.1 (Eclair)</w:t>
             </w:r>
           </w:p>
         </w:tc>
@@ -5134,18 +4880,8 @@
                 <w:sz w:val="24"/>
                 <w:szCs w:val="36"/>
               </w:rPr>
-              <w:t xml:space="preserve">00 </w:t>
+              <w:t>00 Mhz</w:t>
             </w:r>
-            <w:proofErr w:type="spellStart"/>
-            <w:r>
-              <w:rPr>
-                <w:rFonts w:cs="Calibri"/>
-                <w:sz w:val="24"/>
-                <w:szCs w:val="36"/>
-              </w:rPr>
-              <w:t>Mhz</w:t>
-            </w:r>
-            <w:proofErr w:type="spellEnd"/>
           </w:p>
         </w:tc>
         <w:tc>
@@ -5806,18 +5542,8 @@
                 <w:sz w:val="24"/>
                 <w:szCs w:val="36"/>
               </w:rPr>
-              <w:t xml:space="preserve">1 </w:t>
+              <w:t>1 Ghz</w:t>
             </w:r>
-            <w:proofErr w:type="spellStart"/>
-            <w:r>
-              <w:rPr>
-                <w:rFonts w:cs="Calibri"/>
-                <w:sz w:val="24"/>
-                <w:szCs w:val="36"/>
-              </w:rPr>
-              <w:t>Ghz</w:t>
-            </w:r>
-            <w:proofErr w:type="spellEnd"/>
           </w:p>
         </w:tc>
         <w:tc>
@@ -6053,7 +5779,7 @@
           <w:lang w:val="en-IN" w:eastAsia="en-IN"/>
         </w:rPr>
         <w:drawing>
-          <wp:inline distT="0" distB="0" distL="0" distR="0" wp14:anchorId="49FEF1DA" wp14:editId="54910645">
+          <wp:inline distT="0" distB="0" distL="0" distR="0" wp14:anchorId="30BC7AD5" wp14:editId="49C11725">
             <wp:extent cx="4286405" cy="3971925"/>
             <wp:effectExtent l="0" t="0" r="0" b="0"/>
             <wp:docPr id="5" name="Picture"/>
@@ -6070,7 +5796,7 @@
                     </pic:cNvPicPr>
                   </pic:nvPicPr>
                   <pic:blipFill rotWithShape="1">
-                    <a:blip r:embed="rId14" cstate="print">
+                    <a:blip r:embed="rId13" cstate="print">
                       <a:extLst>
                         <a:ext uri="{28A0092B-C50C-407E-A947-70E740481C1C}">
                           <a14:useLocalDpi xmlns:a14="http://schemas.microsoft.com/office/drawing/2010/main" val="0"/>
@@ -6400,7 +6126,7 @@
           <w:lang w:val="en-IN" w:eastAsia="en-IN"/>
         </w:rPr>
         <w:drawing>
-          <wp:inline distT="0" distB="0" distL="0" distR="0" wp14:anchorId="5AAA693F" wp14:editId="56946A1B">
+          <wp:inline distT="0" distB="0" distL="0" distR="0" wp14:anchorId="0FA1B126" wp14:editId="4915B5F4">
             <wp:extent cx="4755491" cy="4552950"/>
             <wp:effectExtent l="0" t="0" r="7620" b="0"/>
             <wp:docPr id="15" name="Picture"/>
@@ -6417,7 +6143,7 @@
                     </pic:cNvPicPr>
                   </pic:nvPicPr>
                   <pic:blipFill rotWithShape="1">
-                    <a:blip r:embed="rId15" cstate="print">
+                    <a:blip r:embed="rId14" cstate="print">
                       <a:extLst>
                         <a:ext uri="{28A0092B-C50C-407E-A947-70E740481C1C}">
                           <a14:useLocalDpi xmlns:a14="http://schemas.microsoft.com/office/drawing/2010/main" val="0"/>
@@ -6813,7 +6539,7 @@
           <w:lang w:val="en-IN" w:eastAsia="en-IN"/>
         </w:rPr>
         <w:drawing>
-          <wp:inline distT="0" distB="0" distL="0" distR="0" wp14:anchorId="16B76DF2" wp14:editId="1601921E">
+          <wp:inline distT="0" distB="0" distL="0" distR="0" wp14:anchorId="60F21F7D" wp14:editId="43AEF40C">
             <wp:extent cx="5025487" cy="8928973"/>
             <wp:effectExtent l="0" t="0" r="0" b="0"/>
             <wp:docPr id="7" name="Picture"/>
@@ -6830,7 +6556,7 @@
                     </pic:cNvPicPr>
                   </pic:nvPicPr>
                   <pic:blipFill>
-                    <a:blip r:embed="rId16">
+                    <a:blip r:embed="rId15">
                       <a:extLst>
                         <a:ext uri="{28A0092B-C50C-407E-A947-70E740481C1C}">
                           <a14:useLocalDpi xmlns:a14="http://schemas.microsoft.com/office/drawing/2010/main" val="0"/>
@@ -7021,7 +6747,7 @@
           <w:lang w:val="en-IN" w:eastAsia="en-IN"/>
         </w:rPr>
         <w:drawing>
-          <wp:inline distT="0" distB="0" distL="0" distR="0" wp14:anchorId="554F3B06" wp14:editId="5B9842E0">
+          <wp:inline distT="0" distB="0" distL="0" distR="0" wp14:anchorId="29D550F2" wp14:editId="778F0C8F">
             <wp:extent cx="5203758" cy="3895725"/>
             <wp:effectExtent l="19050" t="19050" r="15942" b="9525"/>
             <wp:docPr id="8" name="Picture"/>
@@ -7038,7 +6764,7 @@
                     </pic:cNvPicPr>
                   </pic:nvPicPr>
                   <pic:blipFill rotWithShape="1">
-                    <a:blip r:embed="rId17" cstate="print">
+                    <a:blip r:embed="rId16" cstate="print">
                       <a:extLst>
                         <a:ext uri="{28A0092B-C50C-407E-A947-70E740481C1C}">
                           <a14:useLocalDpi xmlns:a14="http://schemas.microsoft.com/office/drawing/2010/main" val="0"/>
@@ -7198,7 +6924,7 @@
           <w:lang w:val="en-IN" w:eastAsia="en-IN"/>
         </w:rPr>
         <w:drawing>
-          <wp:inline distT="0" distB="0" distL="0" distR="0" wp14:anchorId="7B4A6237" wp14:editId="6FA6C5D3">
+          <wp:inline distT="0" distB="0" distL="0" distR="0" wp14:anchorId="45E1B014" wp14:editId="7E2CB8EB">
             <wp:extent cx="5978436" cy="4467225"/>
             <wp:effectExtent l="19050" t="19050" r="22860" b="9525"/>
             <wp:docPr id="9" name="Picture"/>
@@ -7215,7 +6941,7 @@
                     </pic:cNvPicPr>
                   </pic:nvPicPr>
                   <pic:blipFill rotWithShape="1">
-                    <a:blip r:embed="rId18" cstate="print">
+                    <a:blip r:embed="rId17" cstate="print">
                       <a:extLst>
                         <a:ext uri="{28A0092B-C50C-407E-A947-70E740481C1C}">
                           <a14:useLocalDpi xmlns:a14="http://schemas.microsoft.com/office/drawing/2010/main" val="0"/>
@@ -7359,7 +7085,7 @@
           <w:lang w:val="en-IN" w:eastAsia="en-IN"/>
         </w:rPr>
         <w:drawing>
-          <wp:inline distT="0" distB="0" distL="0" distR="0" wp14:anchorId="6C001494" wp14:editId="5A226561">
+          <wp:inline distT="0" distB="0" distL="0" distR="0" wp14:anchorId="14BEFE6B" wp14:editId="7E3309D6">
             <wp:extent cx="5793661" cy="5724525"/>
             <wp:effectExtent l="19050" t="19050" r="17145" b="9525"/>
             <wp:docPr id="10" name="Picture"/>
@@ -7376,7 +7102,7 @@
                     </pic:cNvPicPr>
                   </pic:nvPicPr>
                   <pic:blipFill rotWithShape="1">
-                    <a:blip r:embed="rId19" cstate="print">
+                    <a:blip r:embed="rId18" cstate="print">
                       <a:extLst>
                         <a:ext uri="{28A0092B-C50C-407E-A947-70E740481C1C}">
                           <a14:useLocalDpi xmlns:a14="http://schemas.microsoft.com/office/drawing/2010/main" val="0"/>
@@ -7553,7 +7279,7 @@
           <w:lang w:val="en-IN" w:eastAsia="en-IN"/>
         </w:rPr>
         <w:drawing>
-          <wp:inline distT="0" distB="0" distL="0" distR="0">
+          <wp:inline distT="0" distB="0" distL="0" distR="0" wp14:anchorId="070D5513" wp14:editId="258576F9">
             <wp:extent cx="6030595" cy="3389630"/>
             <wp:effectExtent l="0" t="0" r="0" b="0"/>
             <wp:docPr id="1" name="Picture 1"/>
@@ -7568,7 +7294,7 @@
                     <pic:cNvPicPr/>
                   </pic:nvPicPr>
                   <pic:blipFill>
-                    <a:blip r:embed="rId20">
+                    <a:blip r:embed="rId19">
                       <a:extLst>
                         <a:ext uri="{28A0092B-C50C-407E-A947-70E740481C1C}">
                           <a14:useLocalDpi xmlns:a14="http://schemas.microsoft.com/office/drawing/2010/main" val="0"/>
@@ -7639,14 +7365,7 @@
           <w:bCs/>
           <w:sz w:val="32"/>
         </w:rPr>
-        <w:t xml:space="preserve"> Player idle</w:t>
-      </w:r>
-      <w:r>
-        <w:rPr>
-          <w:bCs/>
-          <w:sz w:val="32"/>
-        </w:rPr>
-        <w:t xml:space="preserve"> - facing right</w:t>
+        <w:t xml:space="preserve"> Player idle - facing right</w:t>
       </w:r>
     </w:p>
     <w:p>
@@ -7676,10 +7395,126 @@
           <w:lang w:val="en-IN" w:eastAsia="en-IN"/>
         </w:rPr>
         <w:drawing>
-          <wp:inline distT="0" distB="0" distL="0" distR="0" wp14:anchorId="40199D35" wp14:editId="31B0D046">
+          <wp:inline distT="0" distB="0" distL="0" distR="0" wp14:anchorId="0C31E35C" wp14:editId="70EBFD09">
             <wp:extent cx="6030595" cy="3389561"/>
             <wp:effectExtent l="0" t="0" r="0" b="0"/>
             <wp:docPr id="4" name="Picture 4"/>
+            <wp:cNvGraphicFramePr>
+              <a:graphicFrameLocks xmlns:a="http://schemas.openxmlformats.org/drawingml/2006/main" noChangeAspect="1"/>
+            </wp:cNvGraphicFramePr>
+            <a:graphic xmlns:a="http://schemas.openxmlformats.org/drawingml/2006/main">
+              <a:graphicData uri="http://schemas.openxmlformats.org/drawingml/2006/picture">
+                <pic:pic xmlns:pic="http://schemas.openxmlformats.org/drawingml/2006/picture">
+                  <pic:nvPicPr>
+                    <pic:cNvPr id="0" name="device-2013-10-24-232629.png"/>
+                    <pic:cNvPicPr/>
+                  </pic:nvPicPr>
+                  <pic:blipFill>
+                    <a:blip r:embed="rId20">
+                      <a:extLst>
+                        <a:ext uri="{28A0092B-C50C-407E-A947-70E740481C1C}">
+                          <a14:useLocalDpi xmlns:a14="http://schemas.microsoft.com/office/drawing/2010/main" val="0"/>
+                        </a:ext>
+                      </a:extLst>
+                    </a:blip>
+                    <a:stretch>
+                      <a:fillRect/>
+                    </a:stretch>
+                  </pic:blipFill>
+                  <pic:spPr>
+                    <a:xfrm>
+                      <a:off x="0" y="0"/>
+                      <a:ext cx="6030595" cy="3389561"/>
+                    </a:xfrm>
+                    <a:prstGeom prst="rect">
+                      <a:avLst/>
+                    </a:prstGeom>
+                    <a:noFill/>
+                    <a:ln>
+                      <a:noFill/>
+                    </a:ln>
+                  </pic:spPr>
+                </pic:pic>
+              </a:graphicData>
+            </a:graphic>
+          </wp:inline>
+        </w:drawing>
+      </w:r>
+    </w:p>
+    <w:p>
+      <w:pPr>
+        <w:rPr>
+          <w:rFonts w:cs="Calibri"/>
+          <w:b/>
+          <w:sz w:val="40"/>
+          <w:szCs w:val="36"/>
+        </w:rPr>
+      </w:pPr>
+    </w:p>
+    <w:p>
+      <w:pPr>
+        <w:pStyle w:val="DefaultText"/>
+        <w:spacing w:after="0"/>
+        <w:rPr>
+          <w:bCs/>
+          <w:sz w:val="32"/>
+        </w:rPr>
+      </w:pPr>
+      <w:r>
+        <w:rPr>
+          <w:b/>
+          <w:bCs/>
+          <w:sz w:val="32"/>
+        </w:rPr>
+        <w:t>3.</w:t>
+      </w:r>
+      <w:r>
+        <w:rPr>
+          <w:b/>
+          <w:bCs/>
+          <w:sz w:val="32"/>
+        </w:rPr>
+        <w:t>3</w:t>
+      </w:r>
+      <w:r>
+        <w:rPr>
+          <w:bCs/>
+          <w:sz w:val="32"/>
+        </w:rPr>
+        <w:t xml:space="preserve"> Player running left</w:t>
+      </w:r>
+    </w:p>
+    <w:p>
+      <w:pPr>
+        <w:pStyle w:val="DefaultText"/>
+        <w:spacing w:after="0"/>
+        <w:rPr>
+          <w:bCs/>
+          <w:sz w:val="32"/>
+        </w:rPr>
+      </w:pPr>
+    </w:p>
+    <w:p>
+      <w:pPr>
+        <w:pStyle w:val="DefaultText"/>
+        <w:spacing w:after="0"/>
+        <w:rPr>
+          <w:bCs/>
+          <w:sz w:val="32"/>
+        </w:rPr>
+      </w:pPr>
+      <w:r>
+        <w:rPr>
+          <w:bCs/>
+          <w:noProof/>
+          <w:sz w:val="32"/>
+          <w:lang w:val="en-IN" w:eastAsia="en-IN"/>
+        </w:rPr>
+        <w:drawing>
+          <wp:inline distT="0" distB="0" distL="0" distR="0" wp14:anchorId="28574073" wp14:editId="3650511F">
+            <wp:extent cx="6030595" cy="3389561"/>
+            <wp:effectExtent l="0" t="0" r="0" b="0"/>
+            <wp:docPr id="6" name="Picture 6"/>
             <wp:cNvGraphicFramePr>
               <a:graphicFrameLocks xmlns:a="http://schemas.openxmlformats.org/drawingml/2006/main" noChangeAspect="1"/>
             </wp:cNvGraphicFramePr>
@@ -7724,16 +7559,6 @@
     </w:p>
     <w:p>
       <w:pPr>
-        <w:rPr>
-          <w:rFonts w:cs="Calibri"/>
-          <w:b/>
-          <w:sz w:val="40"/>
-          <w:szCs w:val="36"/>
-        </w:rPr>
-      </w:pPr>
-    </w:p>
-    <w:p>
-      <w:pPr>
         <w:pStyle w:val="DefaultText"/>
         <w:spacing w:after="0"/>
         <w:rPr>
@@ -7741,12 +7566,22 @@
           <w:sz w:val="32"/>
         </w:rPr>
       </w:pPr>
-      <w:r>
-        <w:rPr>
-          <w:b/>
+    </w:p>
+    <w:p>
+      <w:pPr>
+        <w:pStyle w:val="DefaultText"/>
+        <w:spacing w:after="0"/>
+        <w:rPr>
           <w:bCs/>
           <w:sz w:val="32"/>
         </w:rPr>
+      </w:pPr>
+      <w:r>
+        <w:rPr>
+          <w:b/>
+          <w:bCs/>
+          <w:sz w:val="32"/>
+        </w:rPr>
         <w:t>3.</w:t>
       </w:r>
       <w:r>
@@ -7755,7 +7590,7 @@
           <w:bCs/>
           <w:sz w:val="32"/>
         </w:rPr>
-        <w:t>3</w:t>
+        <w:t>4</w:t>
       </w:r>
       <w:r>
         <w:rPr>
@@ -7776,7 +7611,7 @@
           <w:bCs/>
           <w:sz w:val="32"/>
         </w:rPr>
-        <w:t xml:space="preserve"> left</w:t>
+        <w:t xml:space="preserve"> right</w:t>
       </w:r>
     </w:p>
     <w:p>
@@ -7806,10 +7641,10 @@
           <w:lang w:val="en-IN" w:eastAsia="en-IN"/>
         </w:rPr>
         <w:drawing>
-          <wp:inline distT="0" distB="0" distL="0" distR="0" wp14:anchorId="31D6ABD1" wp14:editId="138A4479">
-            <wp:extent cx="6030595" cy="3389561"/>
+          <wp:inline distT="0" distB="0" distL="0" distR="0" wp14:anchorId="4244E7D4" wp14:editId="687E9A7D">
+            <wp:extent cx="6030593" cy="3389561"/>
             <wp:effectExtent l="0" t="0" r="0" b="0"/>
-            <wp:docPr id="6" name="Picture 6"/>
+            <wp:docPr id="11" name="Picture 11"/>
             <wp:cNvGraphicFramePr>
               <a:graphicFrameLocks xmlns:a="http://schemas.openxmlformats.org/drawingml/2006/main" noChangeAspect="1"/>
             </wp:cNvGraphicFramePr>
@@ -7822,6 +7657,132 @@
                   </pic:nvPicPr>
                   <pic:blipFill>
                     <a:blip r:embed="rId22">
+                      <a:extLst>
+                        <a:ext uri="{28A0092B-C50C-407E-A947-70E740481C1C}">
+                          <a14:useLocalDpi xmlns:a14="http://schemas.microsoft.com/office/drawing/2010/main" val="0"/>
+                        </a:ext>
+                      </a:extLst>
+                    </a:blip>
+                    <a:stretch>
+                      <a:fillRect/>
+                    </a:stretch>
+                  </pic:blipFill>
+                  <pic:spPr>
+                    <a:xfrm>
+                      <a:off x="0" y="0"/>
+                      <a:ext cx="6030593" cy="3389561"/>
+                    </a:xfrm>
+                    <a:prstGeom prst="rect">
+                      <a:avLst/>
+                    </a:prstGeom>
+                    <a:noFill/>
+                    <a:ln>
+                      <a:noFill/>
+                    </a:ln>
+                  </pic:spPr>
+                </pic:pic>
+              </a:graphicData>
+            </a:graphic>
+          </wp:inline>
+        </w:drawing>
+      </w:r>
+    </w:p>
+    <w:p>
+      <w:pPr>
+        <w:rPr>
+          <w:rFonts w:cs="Calibri"/>
+          <w:b/>
+          <w:sz w:val="40"/>
+          <w:szCs w:val="36"/>
+        </w:rPr>
+      </w:pPr>
+    </w:p>
+    <w:p>
+      <w:pPr>
+        <w:rPr>
+          <w:rFonts w:cs="Calibri"/>
+          <w:b/>
+          <w:sz w:val="40"/>
+          <w:szCs w:val="36"/>
+        </w:rPr>
+      </w:pPr>
+    </w:p>
+    <w:p>
+      <w:pPr>
+        <w:pStyle w:val="DefaultText"/>
+        <w:spacing w:after="0"/>
+        <w:rPr>
+          <w:bCs/>
+          <w:sz w:val="32"/>
+        </w:rPr>
+      </w:pPr>
+      <w:r>
+        <w:rPr>
+          <w:b/>
+          <w:bCs/>
+          <w:sz w:val="32"/>
+        </w:rPr>
+        <w:t>3.</w:t>
+      </w:r>
+      <w:r>
+        <w:rPr>
+          <w:b/>
+          <w:bCs/>
+          <w:sz w:val="32"/>
+        </w:rPr>
+        <w:t>5</w:t>
+      </w:r>
+      <w:r>
+        <w:rPr>
+          <w:bCs/>
+          <w:sz w:val="32"/>
+        </w:rPr>
+        <w:t xml:space="preserve"> Player jumping</w:t>
+      </w:r>
+    </w:p>
+    <w:p>
+      <w:pPr>
+        <w:pStyle w:val="DefaultText"/>
+        <w:spacing w:after="0"/>
+        <w:rPr>
+          <w:bCs/>
+          <w:sz w:val="32"/>
+        </w:rPr>
+      </w:pPr>
+    </w:p>
+    <w:p>
+      <w:pPr>
+        <w:pStyle w:val="DefaultText"/>
+        <w:spacing w:after="0"/>
+        <w:rPr>
+          <w:bCs/>
+          <w:sz w:val="32"/>
+        </w:rPr>
+      </w:pPr>
+      <w:r>
+        <w:rPr>
+          <w:bCs/>
+          <w:noProof/>
+          <w:sz w:val="32"/>
+          <w:lang w:val="en-IN" w:eastAsia="en-IN"/>
+        </w:rPr>
+        <w:drawing>
+          <wp:inline distT="0" distB="0" distL="0" distR="0" wp14:anchorId="5BF98B85" wp14:editId="0F6A4C8E">
+            <wp:extent cx="6030595" cy="3389561"/>
+            <wp:effectExtent l="0" t="0" r="0" b="0"/>
+            <wp:docPr id="12" name="Picture 12"/>
+            <wp:cNvGraphicFramePr>
+              <a:graphicFrameLocks xmlns:a="http://schemas.openxmlformats.org/drawingml/2006/main" noChangeAspect="1"/>
+            </wp:cNvGraphicFramePr>
+            <a:graphic xmlns:a="http://schemas.openxmlformats.org/drawingml/2006/main">
+              <a:graphicData uri="http://schemas.openxmlformats.org/drawingml/2006/picture">
+                <pic:pic xmlns:pic="http://schemas.openxmlformats.org/drawingml/2006/picture">
+                  <pic:nvPicPr>
+                    <pic:cNvPr id="0" name="device-2013-10-24-232629.png"/>
+                    <pic:cNvPicPr/>
+                  </pic:nvPicPr>
+                  <pic:blipFill>
+                    <a:blip r:embed="rId23">
                       <a:extLst>
                         <a:ext uri="{28A0092B-C50C-407E-A947-70E740481C1C}">
                           <a14:useLocalDpi xmlns:a14="http://schemas.microsoft.com/office/drawing/2010/main" val="0"/>
@@ -7871,269 +7832,6 @@
           <w:sz w:val="32"/>
         </w:rPr>
       </w:pPr>
-      <w:r>
-        <w:rPr>
-          <w:b/>
-          <w:bCs/>
-          <w:sz w:val="32"/>
-        </w:rPr>
-        <w:t>3.</w:t>
-      </w:r>
-      <w:r>
-        <w:rPr>
-          <w:b/>
-          <w:bCs/>
-          <w:sz w:val="32"/>
-        </w:rPr>
-        <w:t>4</w:t>
-      </w:r>
-      <w:r>
-        <w:rPr>
-          <w:bCs/>
-          <w:sz w:val="32"/>
-        </w:rPr>
-        <w:t xml:space="preserve"> Player </w:t>
-      </w:r>
-      <w:r>
-        <w:rPr>
-          <w:bCs/>
-          <w:sz w:val="32"/>
-        </w:rPr>
-        <w:t>running</w:t>
-      </w:r>
-      <w:r>
-        <w:rPr>
-          <w:bCs/>
-          <w:sz w:val="32"/>
-        </w:rPr>
-        <w:t xml:space="preserve"> right</w:t>
-      </w:r>
-    </w:p>
-    <w:p>
-      <w:pPr>
-        <w:pStyle w:val="DefaultText"/>
-        <w:spacing w:after="0"/>
-        <w:rPr>
-          <w:bCs/>
-          <w:sz w:val="32"/>
-        </w:rPr>
-      </w:pPr>
-    </w:p>
-    <w:p>
-      <w:pPr>
-        <w:pStyle w:val="DefaultText"/>
-        <w:spacing w:after="0"/>
-        <w:rPr>
-          <w:bCs/>
-          <w:sz w:val="32"/>
-        </w:rPr>
-      </w:pPr>
-      <w:r>
-        <w:rPr>
-          <w:bCs/>
-          <w:noProof/>
-          <w:sz w:val="32"/>
-          <w:lang w:val="en-IN" w:eastAsia="en-IN"/>
-        </w:rPr>
-        <w:drawing>
-          <wp:inline distT="0" distB="0" distL="0" distR="0" wp14:anchorId="3A719DBD" wp14:editId="33BD35F3">
-            <wp:extent cx="6030593" cy="3389561"/>
-            <wp:effectExtent l="0" t="0" r="0" b="0"/>
-            <wp:docPr id="11" name="Picture 11"/>
-            <wp:cNvGraphicFramePr>
-              <a:graphicFrameLocks xmlns:a="http://schemas.openxmlformats.org/drawingml/2006/main" noChangeAspect="1"/>
-            </wp:cNvGraphicFramePr>
-            <a:graphic xmlns:a="http://schemas.openxmlformats.org/drawingml/2006/main">
-              <a:graphicData uri="http://schemas.openxmlformats.org/drawingml/2006/picture">
-                <pic:pic xmlns:pic="http://schemas.openxmlformats.org/drawingml/2006/picture">
-                  <pic:nvPicPr>
-                    <pic:cNvPr id="0" name="device-2013-10-24-232629.png"/>
-                    <pic:cNvPicPr/>
-                  </pic:nvPicPr>
-                  <pic:blipFill>
-                    <a:blip r:embed="rId23">
-                      <a:extLst>
-                        <a:ext uri="{28A0092B-C50C-407E-A947-70E740481C1C}">
-                          <a14:useLocalDpi xmlns:a14="http://schemas.microsoft.com/office/drawing/2010/main" val="0"/>
-                        </a:ext>
-                      </a:extLst>
-                    </a:blip>
-                    <a:stretch>
-                      <a:fillRect/>
-                    </a:stretch>
-                  </pic:blipFill>
-                  <pic:spPr>
-                    <a:xfrm>
-                      <a:off x="0" y="0"/>
-                      <a:ext cx="6030593" cy="3389561"/>
-                    </a:xfrm>
-                    <a:prstGeom prst="rect">
-                      <a:avLst/>
-                    </a:prstGeom>
-                    <a:noFill/>
-                    <a:ln>
-                      <a:noFill/>
-                    </a:ln>
-                  </pic:spPr>
-                </pic:pic>
-              </a:graphicData>
-            </a:graphic>
-          </wp:inline>
-        </w:drawing>
-      </w:r>
-    </w:p>
-    <w:p>
-      <w:pPr>
-        <w:rPr>
-          <w:rFonts w:cs="Calibri"/>
-          <w:b/>
-          <w:sz w:val="40"/>
-          <w:szCs w:val="36"/>
-        </w:rPr>
-      </w:pPr>
-    </w:p>
-    <w:p>
-      <w:pPr>
-        <w:rPr>
-          <w:rFonts w:cs="Calibri"/>
-          <w:b/>
-          <w:sz w:val="40"/>
-          <w:szCs w:val="36"/>
-        </w:rPr>
-      </w:pPr>
-    </w:p>
-    <w:p>
-      <w:pPr>
-        <w:pStyle w:val="DefaultText"/>
-        <w:spacing w:after="0"/>
-        <w:rPr>
-          <w:bCs/>
-          <w:sz w:val="32"/>
-        </w:rPr>
-      </w:pPr>
-      <w:r>
-        <w:rPr>
-          <w:b/>
-          <w:bCs/>
-          <w:sz w:val="32"/>
-        </w:rPr>
-        <w:t>3.</w:t>
-      </w:r>
-      <w:r>
-        <w:rPr>
-          <w:b/>
-          <w:bCs/>
-          <w:sz w:val="32"/>
-        </w:rPr>
-        <w:t>5</w:t>
-      </w:r>
-      <w:r>
-        <w:rPr>
-          <w:bCs/>
-          <w:sz w:val="32"/>
-        </w:rPr>
-        <w:t xml:space="preserve"> Player </w:t>
-      </w:r>
-      <w:r>
-        <w:rPr>
-          <w:bCs/>
-          <w:sz w:val="32"/>
-        </w:rPr>
-        <w:t>jumping</w:t>
-      </w:r>
-    </w:p>
-    <w:p>
-      <w:pPr>
-        <w:pStyle w:val="DefaultText"/>
-        <w:spacing w:after="0"/>
-        <w:rPr>
-          <w:bCs/>
-          <w:sz w:val="32"/>
-        </w:rPr>
-      </w:pPr>
-    </w:p>
-    <w:p>
-      <w:pPr>
-        <w:pStyle w:val="DefaultText"/>
-        <w:spacing w:after="0"/>
-        <w:rPr>
-          <w:bCs/>
-          <w:sz w:val="32"/>
-        </w:rPr>
-      </w:pPr>
-      <w:r>
-        <w:rPr>
-          <w:bCs/>
-          <w:noProof/>
-          <w:sz w:val="32"/>
-          <w:lang w:val="en-IN" w:eastAsia="en-IN"/>
-        </w:rPr>
-        <w:drawing>
-          <wp:inline distT="0" distB="0" distL="0" distR="0" wp14:anchorId="31D6ABD1" wp14:editId="138A4479">
-            <wp:extent cx="6030595" cy="3389561"/>
-            <wp:effectExtent l="0" t="0" r="0" b="0"/>
-            <wp:docPr id="12" name="Picture 12"/>
-            <wp:cNvGraphicFramePr>
-              <a:graphicFrameLocks xmlns:a="http://schemas.openxmlformats.org/drawingml/2006/main" noChangeAspect="1"/>
-            </wp:cNvGraphicFramePr>
-            <a:graphic xmlns:a="http://schemas.openxmlformats.org/drawingml/2006/main">
-              <a:graphicData uri="http://schemas.openxmlformats.org/drawingml/2006/picture">
-                <pic:pic xmlns:pic="http://schemas.openxmlformats.org/drawingml/2006/picture">
-                  <pic:nvPicPr>
-                    <pic:cNvPr id="0" name="device-2013-10-24-232629.png"/>
-                    <pic:cNvPicPr/>
-                  </pic:nvPicPr>
-                  <pic:blipFill>
-                    <a:blip r:embed="rId24">
-                      <a:extLst>
-                        <a:ext uri="{28A0092B-C50C-407E-A947-70E740481C1C}">
-                          <a14:useLocalDpi xmlns:a14="http://schemas.microsoft.com/office/drawing/2010/main" val="0"/>
-                        </a:ext>
-                      </a:extLst>
-                    </a:blip>
-                    <a:stretch>
-                      <a:fillRect/>
-                    </a:stretch>
-                  </pic:blipFill>
-                  <pic:spPr>
-                    <a:xfrm>
-                      <a:off x="0" y="0"/>
-                      <a:ext cx="6030595" cy="3389561"/>
-                    </a:xfrm>
-                    <a:prstGeom prst="rect">
-                      <a:avLst/>
-                    </a:prstGeom>
-                    <a:noFill/>
-                    <a:ln>
-                      <a:noFill/>
-                    </a:ln>
-                  </pic:spPr>
-                </pic:pic>
-              </a:graphicData>
-            </a:graphic>
-          </wp:inline>
-        </w:drawing>
-      </w:r>
-    </w:p>
-    <w:p>
-      <w:pPr>
-        <w:pStyle w:val="DefaultText"/>
-        <w:spacing w:after="0"/>
-        <w:rPr>
-          <w:bCs/>
-          <w:sz w:val="32"/>
-        </w:rPr>
-      </w:pPr>
-    </w:p>
-    <w:p>
-      <w:pPr>
-        <w:pStyle w:val="DefaultText"/>
-        <w:spacing w:after="0"/>
-        <w:rPr>
-          <w:bCs/>
-          <w:sz w:val="32"/>
-        </w:rPr>
-      </w:pPr>
     </w:p>
     <w:p>
       <w:pPr>
@@ -8205,6 +7903,15 @@
         </w:rPr>
         <w:t>Conclusion</w:t>
       </w:r>
+      <w:r>
+        <w:rPr>
+          <w:rFonts w:asciiTheme="majorHAnsi" w:hAnsiTheme="majorHAnsi" w:cs="Calibri"/>
+          <w:b/>
+          <w:sz w:val="40"/>
+          <w:szCs w:val="36"/>
+        </w:rPr>
+        <w:t xml:space="preserve"> &amp; Future Scope</w:t>
+      </w:r>
     </w:p>
     <w:p>
       <w:pPr>
@@ -8309,7 +8016,7 @@
           <w:szCs w:val="40"/>
           <w:lang w:val="en-US"/>
         </w:rPr>
-        <w:t xml:space="preserve">added, such as multiple levels, </w:t>
+        <w:t xml:space="preserve">added such as multiple levels, </w:t>
       </w:r>
       <w:r>
         <w:rPr>
@@ -8443,17 +8150,7 @@
           <w:szCs w:val="40"/>
           <w:lang w:val="en-US"/>
         </w:rPr>
-        <w:t xml:space="preserve">The movement of the player 'Bob' is decided by the collision detection with tiles and further calculations to accelerate or </w:t>
-      </w:r>
-      <w:r>
-        <w:rPr>
-          <w:rFonts w:ascii="Calibri" w:eastAsia="Droid Sans" w:hAnsi="Calibri" w:cs="Calibri"/>
-          <w:kern w:val="3"/>
-          <w:sz w:val="28"/>
-          <w:szCs w:val="40"/>
-          <w:lang w:val="en-US"/>
-        </w:rPr>
-        <w:t>decelerate.</w:t>
+        <w:t>The movement of the player 'Bob' is decided by the collision detection with tiles and further calculations to accelerate or decelerate.</w:t>
       </w:r>
     </w:p>
     <w:p>
@@ -8497,7 +8194,7 @@
           <w:szCs w:val="40"/>
           <w:lang w:val="en-US"/>
         </w:rPr>
-        <w:t xml:space="preserve">team and integration of modules developed with requirement </w:t>
+        <w:t>t</w:t>
       </w:r>
       <w:r>
         <w:rPr>
@@ -8507,7 +8204,7 @@
           <w:szCs w:val="40"/>
           <w:lang w:val="en-US"/>
         </w:rPr>
-        <w:t>specifications</w:t>
+        <w:t>eam and integration of modules</w:t>
       </w:r>
       <w:r>
         <w:rPr>
@@ -8539,6 +8236,8 @@
         </w:rPr>
         <w:t>We hope to make this game user friendly with good user interface and enjoyable for all age groups.</w:t>
       </w:r>
+      <w:bookmarkStart w:id="0" w:name="_GoBack"/>
+      <w:bookmarkEnd w:id="0"/>
     </w:p>
     <w:p>
       <w:pPr>
@@ -8654,25 +8353,7 @@
           <w:sz w:val="26"/>
           <w:szCs w:val="26"/>
         </w:rPr>
-        <w:t xml:space="preserve">Fundamentals of Software Engineering by </w:t>
-      </w:r>
-      <w:proofErr w:type="spellStart"/>
-      <w:r>
-        <w:rPr>
-          <w:rFonts w:cs="Calibri"/>
-          <w:sz w:val="26"/>
-          <w:szCs w:val="26"/>
-        </w:rPr>
-        <w:t>Rajib</w:t>
-      </w:r>
-      <w:proofErr w:type="spellEnd"/>
-      <w:r>
-        <w:rPr>
-          <w:rFonts w:cs="Calibri"/>
-          <w:sz w:val="26"/>
-          <w:szCs w:val="26"/>
-        </w:rPr>
-        <w:t xml:space="preserve"> Mall</w:t>
+        <w:t>Fundamentals of Software Engineering by Rajib Mall</w:t>
       </w:r>
     </w:p>
     <w:p>
@@ -8699,7 +8380,6 @@
         </w:rPr>
         <w:t xml:space="preserve">Beginning Android Games 2nd Edition by Mario </w:t>
       </w:r>
-      <w:proofErr w:type="spellStart"/>
       <w:r>
         <w:rPr>
           <w:rFonts w:cs="Calibri"/>
@@ -8709,7 +8389,6 @@
         </w:rPr>
         <w:t>Zechner</w:t>
       </w:r>
-      <w:proofErr w:type="spellEnd"/>
       <w:r>
         <w:rPr>
           <w:rFonts w:cs="Calibri"/>
@@ -8741,27 +8420,9 @@
           <w:sz w:val="26"/>
           <w:szCs w:val="26"/>
         </w:rPr>
-        <w:t xml:space="preserve">Game Development Tutorial – </w:t>
-      </w:r>
-      <w:proofErr w:type="spellStart"/>
-      <w:r>
-        <w:rPr>
-          <w:rFonts w:cs="Calibri"/>
-          <w:sz w:val="26"/>
-          <w:szCs w:val="26"/>
-        </w:rPr>
-        <w:t>Kilobolt</w:t>
-      </w:r>
-      <w:proofErr w:type="spellEnd"/>
-      <w:r>
-        <w:rPr>
-          <w:rFonts w:cs="Calibri"/>
-          <w:sz w:val="26"/>
-          <w:szCs w:val="26"/>
-        </w:rPr>
-        <w:t xml:space="preserve"> Studios (</w:t>
-      </w:r>
-      <w:hyperlink r:id="rId25" w:history="1">
+        <w:t>Game Development Tutorial – Kilobolt Studios (</w:t>
+      </w:r>
+      <w:hyperlink r:id="rId24" w:history="1">
         <w:r>
           <w:rPr>
             <w:rStyle w:val="Hyperlink"/>
@@ -8797,7 +8458,6 @@
           <w:szCs w:val="26"/>
         </w:rPr>
       </w:pPr>
-      <w:proofErr w:type="spellStart"/>
       <w:r>
         <w:rPr>
           <w:rFonts w:cs="Calibri"/>
@@ -8806,7 +8466,6 @@
         </w:rPr>
         <w:t>Libgdx</w:t>
       </w:r>
-      <w:proofErr w:type="spellEnd"/>
       <w:r>
         <w:rPr>
           <w:rFonts w:cs="Calibri"/>
@@ -8823,7 +8482,7 @@
         </w:rPr>
         <w:t xml:space="preserve"> (</w:t>
       </w:r>
-      <w:hyperlink r:id="rId26" w:history="1">
+      <w:hyperlink r:id="rId25" w:history="1">
         <w:r>
           <w:rPr>
             <w:rStyle w:val="Hyperlink"/>
@@ -8859,25 +8518,15 @@
           <w:szCs w:val="26"/>
         </w:rPr>
       </w:pPr>
-      <w:proofErr w:type="spellStart"/>
       <w:r>
         <w:rPr>
           <w:rFonts w:cs="Calibri"/>
           <w:sz w:val="26"/>
           <w:szCs w:val="26"/>
         </w:rPr>
-        <w:t>Libgdx</w:t>
-      </w:r>
-      <w:proofErr w:type="spellEnd"/>
-      <w:r>
-        <w:rPr>
-          <w:rFonts w:cs="Calibri"/>
-          <w:sz w:val="26"/>
-          <w:szCs w:val="26"/>
-        </w:rPr>
-        <w:t xml:space="preserve"> Wiki (</w:t>
-      </w:r>
-      <w:hyperlink r:id="rId27" w:history="1">
+        <w:t>Libgdx Wiki (</w:t>
+      </w:r>
+      <w:hyperlink r:id="rId26" w:history="1">
         <w:r>
           <w:rPr>
             <w:rStyle w:val="Hyperlink"/>
@@ -8921,7 +8570,7 @@
         </w:rPr>
         <w:t>Wikipedia (</w:t>
       </w:r>
-      <w:hyperlink r:id="rId28" w:history="1">
+      <w:hyperlink r:id="rId27" w:history="1">
         <w:r>
           <w:rPr>
             <w:rStyle w:val="Hyperlink"/>
@@ -8997,7 +8646,7 @@
         </w:rPr>
         <w:t>rt (</w:t>
       </w:r>
-      <w:hyperlink r:id="rId29" w:history="1">
+      <w:hyperlink r:id="rId28" w:history="1">
         <w:r>
           <w:rPr>
             <w:rStyle w:val="Hyperlink"/>
@@ -9040,7 +8689,7 @@
         </w:rPr>
         <w:t>Sprite Land (</w:t>
       </w:r>
-      <w:hyperlink r:id="rId30" w:history="1">
+      <w:hyperlink r:id="rId29" w:history="1">
         <w:r>
           <w:rPr>
             <w:rStyle w:val="Hyperlink"/>
@@ -9101,7 +8750,7 @@
         </w:rPr>
         <w:t>verflow (</w:t>
       </w:r>
-      <w:hyperlink r:id="rId31" w:history="1">
+      <w:hyperlink r:id="rId30" w:history="1">
         <w:r>
           <w:rPr>
             <w:rStyle w:val="Hyperlink"/>
@@ -9133,6 +8782,7 @@
       <w:type w:val="continuous"/>
       <w:pgSz w:w="11906" w:h="16838"/>
       <w:pgMar w:top="851" w:right="1133" w:bottom="851" w:left="1276" w:header="708" w:footer="708" w:gutter="0"/>
+      <w:pgNumType w:start="0"/>
       <w:cols w:space="708"/>
       <w:titlePg/>
       <w:docGrid w:linePitch="360"/>
@@ -9209,7 +8859,7 @@
         <w:bCs/>
         <w:noProof/>
       </w:rPr>
-      <w:t>2</w:t>
+      <w:t>19</w:t>
     </w:r>
     <w:r>
       <w:rPr>
@@ -12981,7 +12631,7 @@
 </file>
 
 <file path=customXml/itemProps1.xml><?xml version="1.0" encoding="utf-8"?>
-<ds:datastoreItem xmlns:ds="http://schemas.openxmlformats.org/officeDocument/2006/customXml" ds:itemID="{BF1101D6-8619-431D-8477-C996082609B5}">
+<ds:datastoreItem xmlns:ds="http://schemas.openxmlformats.org/officeDocument/2006/customXml" ds:itemID="{7EEB5A9A-1BB3-44B3-9CCC-79899CF1B2F7}">
   <ds:schemaRefs>
     <ds:schemaRef ds:uri="http://schemas.openxmlformats.org/officeDocument/2006/bibliography"/>
   </ds:schemaRefs>

</xml_diff>